<commit_message>
stack works correctly and small bugs fixed
</commit_message>
<xml_diff>
--- a/3 Proyecto/Analizador Semántico.docx
+++ b/3 Proyecto/Analizador Semántico.docx
@@ -92,7 +92,13 @@
         <w:jc w:val="both"/>
       </w:pPr>
       <w:r>
-        <w:t>La tabla de símbolos correspondiente a cada se encontrará dentro de un diccionario de diccionarios, siendo identificada cada una mediante un valor entero</w:t>
+        <w:t xml:space="preserve">La tabla de símbolos correspondiente a cada </w:t>
+      </w:r>
+      <w:r>
+        <w:t xml:space="preserve">scope, </w:t>
+      </w:r>
+      <w:r>
+        <w:t>se encontrará dentro de un diccionario de diccionarios, siendo identificada cada una mediante un valor entero</w:t>
       </w:r>
       <w:r>
         <w:t>, que además representa el orden en el que fueron creadas.</w:t>
@@ -517,8 +523,6 @@
             <w:r>
               <w:t>5</w:t>
             </w:r>
-            <w:bookmarkStart w:id="0" w:name="_GoBack"/>
-            <w:bookmarkEnd w:id="0"/>
           </w:p>
         </w:tc>
       </w:tr>
@@ -531,9 +535,2753 @@
     <w:p>
       <w:pPr>
         <w:jc w:val="both"/>
-      </w:pPr>
-      <w:r>
-        <w:t>Reglas de inferencia de tipos:</w:t>
+        <w:rPr>
+          <w:b/>
+          <w:bCs/>
+        </w:rPr>
+      </w:pPr>
+      <w:r>
+        <w:rPr>
+          <w:b/>
+          <w:bCs/>
+        </w:rPr>
+        <w:t>Reglas</w:t>
+      </w:r>
+      <w:r>
+        <w:rPr>
+          <w:b/>
+          <w:bCs/>
+        </w:rPr>
+        <w:t xml:space="preserve"> lógicas</w:t>
+      </w:r>
+      <w:r>
+        <w:rPr>
+          <w:b/>
+          <w:bCs/>
+        </w:rPr>
+        <w:t xml:space="preserve"> de inferencia de tipos:</w:t>
+      </w:r>
+    </w:p>
+    <w:p>
+      <w:pPr>
+        <w:pStyle w:val="Prrafodelista"/>
+        <w:numPr>
+          <w:ilvl w:val="0"/>
+          <w:numId w:val="3"/>
+        </w:numPr>
+        <w:rPr>
+          <w:rFonts w:cstheme="minorHAnsi"/>
+        </w:rPr>
+      </w:pPr>
+      <w:r>
+        <w:rPr>
+          <w:rFonts w:cstheme="minorHAnsi"/>
+        </w:rPr>
+        <w:t>Identificadores:</w:t>
+      </w:r>
+    </w:p>
+    <w:p>
+      <w:pPr>
+        <w:pStyle w:val="Prrafodelista"/>
+        <w:numPr>
+          <w:ilvl w:val="1"/>
+          <w:numId w:val="3"/>
+        </w:numPr>
+        <w:rPr>
+          <w:rFonts w:cstheme="minorHAnsi"/>
+        </w:rPr>
+      </w:pPr>
+      <w:r>
+        <w:rPr>
+          <w:rFonts w:cstheme="minorHAnsi"/>
+        </w:rPr>
+        <w:t xml:space="preserve">TablaDeSimbolos(Id) = INTEGER </w:t>
+      </w:r>
+      <w:r>
+        <w:rPr>
+          <w:rFonts w:cstheme="minorHAnsi"/>
+        </w:rPr>
+        <w:t>→</w:t>
+      </w:r>
+      <w:r>
+        <w:rPr>
+          <w:rFonts w:cstheme="minorHAnsi"/>
+        </w:rPr>
+        <w:t xml:space="preserve"> </w:t>
+      </w:r>
+      <w:r>
+        <w:rPr>
+          <w:rFonts w:ascii="Cambria Math" w:hAnsi="Cambria Math" w:cs="Cambria Math"/>
+        </w:rPr>
+        <w:t>⊢</w:t>
+      </w:r>
+      <w:r>
+        <w:rPr>
+          <w:rFonts w:cstheme="minorHAnsi"/>
+        </w:rPr>
+        <w:t xml:space="preserve"> </w:t>
+      </w:r>
+      <w:r>
+        <w:rPr>
+          <w:rFonts w:cstheme="minorHAnsi"/>
+        </w:rPr>
+        <w:t>Id</w:t>
+      </w:r>
+      <w:r>
+        <w:rPr>
+          <w:rFonts w:cstheme="minorHAnsi"/>
+        </w:rPr>
+        <w:t>: INTEGER</w:t>
+      </w:r>
+    </w:p>
+    <w:p>
+      <w:pPr>
+        <w:pStyle w:val="Prrafodelista"/>
+        <w:numPr>
+          <w:ilvl w:val="0"/>
+          <w:numId w:val="3"/>
+        </w:numPr>
+        <w:rPr>
+          <w:rFonts w:cstheme="minorHAnsi"/>
+        </w:rPr>
+      </w:pPr>
+      <w:r>
+        <w:rPr>
+          <w:rFonts w:cstheme="minorHAnsi"/>
+        </w:rPr>
+        <w:t>Arreglos:</w:t>
+      </w:r>
+    </w:p>
+    <w:p>
+      <w:pPr>
+        <w:pStyle w:val="Prrafodelista"/>
+        <w:numPr>
+          <w:ilvl w:val="1"/>
+          <w:numId w:val="3"/>
+        </w:numPr>
+        <w:rPr>
+          <w:rFonts w:cstheme="minorHAnsi"/>
+        </w:rPr>
+      </w:pPr>
+      <w:r>
+        <w:rPr>
+          <w:rFonts w:cstheme="minorHAnsi"/>
+        </w:rPr>
+        <w:t xml:space="preserve">TablaDeSimbolos(Id) = </w:t>
+      </w:r>
+      <w:r>
+        <w:rPr>
+          <w:rFonts w:cstheme="minorHAnsi"/>
+        </w:rPr>
+        <w:t>ARRAY</w:t>
+      </w:r>
+      <w:r>
+        <w:rPr>
+          <w:rFonts w:cstheme="minorHAnsi"/>
+        </w:rPr>
+        <w:t xml:space="preserve"> </w:t>
+      </w:r>
+      <w:r>
+        <w:rPr>
+          <w:rFonts w:cstheme="minorHAnsi"/>
+        </w:rPr>
+        <w:t>→</w:t>
+      </w:r>
+      <w:r>
+        <w:rPr>
+          <w:rFonts w:cstheme="minorHAnsi"/>
+        </w:rPr>
+        <w:t xml:space="preserve"> </w:t>
+      </w:r>
+      <w:r>
+        <w:rPr>
+          <w:rFonts w:ascii="Cambria Math" w:hAnsi="Cambria Math" w:cs="Cambria Math"/>
+        </w:rPr>
+        <w:t>⊢</w:t>
+      </w:r>
+      <w:r>
+        <w:rPr>
+          <w:rFonts w:cstheme="minorHAnsi"/>
+        </w:rPr>
+        <w:t xml:space="preserve"> Id: </w:t>
+      </w:r>
+      <w:r>
+        <w:rPr>
+          <w:rFonts w:cstheme="minorHAnsi"/>
+        </w:rPr>
+        <w:t>ARRAY</w:t>
+      </w:r>
+    </w:p>
+    <w:p>
+      <w:pPr>
+        <w:pStyle w:val="Prrafodelista"/>
+        <w:numPr>
+          <w:ilvl w:val="0"/>
+          <w:numId w:val="3"/>
+        </w:numPr>
+        <w:rPr>
+          <w:rFonts w:cstheme="minorHAnsi"/>
+        </w:rPr>
+      </w:pPr>
+      <w:r>
+        <w:rPr>
+          <w:rFonts w:cstheme="minorHAnsi"/>
+        </w:rPr>
+        <w:t>Identificadores:</w:t>
+      </w:r>
+    </w:p>
+    <w:p>
+      <w:pPr>
+        <w:pStyle w:val="Prrafodelista"/>
+        <w:numPr>
+          <w:ilvl w:val="1"/>
+          <w:numId w:val="3"/>
+        </w:numPr>
+        <w:rPr>
+          <w:rFonts w:cstheme="minorHAnsi"/>
+        </w:rPr>
+      </w:pPr>
+      <w:r>
+        <w:rPr>
+          <w:rFonts w:cstheme="minorHAnsi"/>
+        </w:rPr>
+        <w:t xml:space="preserve">Identificador es una literal entera </w:t>
+      </w:r>
+      <w:r>
+        <w:rPr>
+          <w:rFonts w:cstheme="minorHAnsi"/>
+        </w:rPr>
+        <w:t>→</w:t>
+      </w:r>
+      <w:r>
+        <w:rPr>
+          <w:rFonts w:cstheme="minorHAnsi"/>
+        </w:rPr>
+        <w:t xml:space="preserve"> </w:t>
+      </w:r>
+      <w:r>
+        <w:rPr>
+          <w:rFonts w:ascii="Cambria Math" w:hAnsi="Cambria Math" w:cs="Cambria Math"/>
+        </w:rPr>
+        <w:t>⊢</w:t>
+      </w:r>
+      <w:r>
+        <w:rPr>
+          <w:rFonts w:cstheme="minorHAnsi"/>
+        </w:rPr>
+        <w:t xml:space="preserve"> Identificador: INTEGER</w:t>
+      </w:r>
+    </w:p>
+    <w:p>
+      <w:pPr>
+        <w:pStyle w:val="Prrafodelista"/>
+        <w:numPr>
+          <w:ilvl w:val="0"/>
+          <w:numId w:val="3"/>
+        </w:numPr>
+        <w:rPr>
+          <w:rFonts w:cstheme="minorHAnsi"/>
+        </w:rPr>
+      </w:pPr>
+      <w:r>
+        <w:rPr>
+          <w:rFonts w:cstheme="minorHAnsi"/>
+        </w:rPr>
+        <w:t>Constantes:</w:t>
+      </w:r>
+    </w:p>
+    <w:p>
+      <w:pPr>
+        <w:pStyle w:val="Prrafodelista"/>
+        <w:numPr>
+          <w:ilvl w:val="1"/>
+          <w:numId w:val="3"/>
+        </w:numPr>
+        <w:rPr>
+          <w:rFonts w:cstheme="minorHAnsi"/>
+        </w:rPr>
+      </w:pPr>
+      <w:r>
+        <w:rPr>
+          <w:rFonts w:cstheme="minorHAnsi"/>
+        </w:rPr>
+        <w:t xml:space="preserve">Constante </w:t>
+      </w:r>
+      <w:r>
+        <w:rPr>
+          <w:rFonts w:cstheme="minorHAnsi"/>
+        </w:rPr>
+        <w:t>→</w:t>
+      </w:r>
+      <w:r>
+        <w:rPr>
+          <w:rFonts w:cstheme="minorHAnsi"/>
+        </w:rPr>
+        <w:t xml:space="preserve"> </w:t>
+      </w:r>
+      <w:r>
+        <w:rPr>
+          <w:rFonts w:ascii="Cambria Math" w:hAnsi="Cambria Math" w:cs="Cambria Math"/>
+        </w:rPr>
+        <w:t>⊢</w:t>
+      </w:r>
+      <w:r>
+        <w:rPr>
+          <w:rFonts w:ascii="Cambria Math" w:hAnsi="Cambria Math" w:cs="Cambria Math"/>
+        </w:rPr>
+        <w:t xml:space="preserve"> Constante: INTEGER</w:t>
+      </w:r>
+    </w:p>
+    <w:p>
+      <w:pPr>
+        <w:pStyle w:val="Prrafodelista"/>
+        <w:numPr>
+          <w:ilvl w:val="0"/>
+          <w:numId w:val="3"/>
+        </w:numPr>
+        <w:rPr>
+          <w:rFonts w:cstheme="minorHAnsi"/>
+        </w:rPr>
+      </w:pPr>
+      <w:r>
+        <w:rPr>
+          <w:rFonts w:cstheme="minorHAnsi"/>
+        </w:rPr>
+        <w:t>Arreglos:</w:t>
+      </w:r>
+    </w:p>
+    <w:p>
+      <w:pPr>
+        <w:pStyle w:val="Prrafodelista"/>
+        <w:numPr>
+          <w:ilvl w:val="1"/>
+          <w:numId w:val="3"/>
+        </w:numPr>
+        <w:rPr>
+          <w:rFonts w:cstheme="minorHAnsi"/>
+        </w:rPr>
+      </w:pPr>
+      <w:r>
+        <w:rPr>
+          <w:rFonts w:cstheme="minorHAnsi"/>
+        </w:rPr>
+        <w:t>I</w:t>
+      </w:r>
+      <w:r>
+        <w:rPr>
+          <w:rFonts w:cstheme="minorHAnsi"/>
+        </w:rPr>
+        <w:t xml:space="preserve">dentificador es un arreglo </w:t>
+      </w:r>
+      <w:r>
+        <w:rPr>
+          <w:rFonts w:cstheme="minorHAnsi"/>
+        </w:rPr>
+        <w:t>→</w:t>
+      </w:r>
+      <w:r>
+        <w:rPr>
+          <w:rFonts w:cstheme="minorHAnsi"/>
+        </w:rPr>
+        <w:t xml:space="preserve"> </w:t>
+      </w:r>
+      <w:r>
+        <w:rPr>
+          <w:rFonts w:ascii="Cambria Math" w:hAnsi="Cambria Math" w:cs="Cambria Math"/>
+        </w:rPr>
+        <w:t>⊢</w:t>
+      </w:r>
+      <w:r>
+        <w:rPr>
+          <w:rFonts w:ascii="Cambria Math" w:hAnsi="Cambria Math" w:cs="Cambria Math"/>
+        </w:rPr>
+        <w:t xml:space="preserve"> Identificador: ARRAY</w:t>
+      </w:r>
+    </w:p>
+    <w:p>
+      <w:pPr>
+        <w:pStyle w:val="Prrafodelista"/>
+        <w:numPr>
+          <w:ilvl w:val="0"/>
+          <w:numId w:val="3"/>
+        </w:numPr>
+        <w:rPr>
+          <w:rFonts w:cstheme="minorHAnsi"/>
+        </w:rPr>
+      </w:pPr>
+      <w:r>
+        <w:rPr>
+          <w:rFonts w:ascii="Cambria Math" w:hAnsi="Cambria Math" w:cs="Cambria Math"/>
+        </w:rPr>
+        <w:t>Operadores lógicos:</w:t>
+      </w:r>
+    </w:p>
+    <w:p>
+      <w:pPr>
+        <w:pStyle w:val="Prrafodelista"/>
+        <w:numPr>
+          <w:ilvl w:val="1"/>
+          <w:numId w:val="3"/>
+        </w:numPr>
+        <w:rPr>
+          <w:rFonts w:cstheme="minorHAnsi"/>
+        </w:rPr>
+      </w:pPr>
+      <w:r>
+        <w:rPr>
+          <w:rFonts w:cstheme="minorHAnsi"/>
+        </w:rPr>
+        <w:t>String está dentro de los operadores lógicos →</w:t>
+      </w:r>
+      <w:r>
+        <w:rPr>
+          <w:rFonts w:cstheme="minorHAnsi"/>
+        </w:rPr>
+        <w:t xml:space="preserve"> </w:t>
+      </w:r>
+      <w:r>
+        <w:rPr>
+          <w:rFonts w:ascii="Cambria Math" w:hAnsi="Cambria Math" w:cs="Cambria Math"/>
+        </w:rPr>
+        <w:t>⊢</w:t>
+      </w:r>
+      <w:r>
+        <w:rPr>
+          <w:rFonts w:ascii="Cambria Math" w:hAnsi="Cambria Math" w:cs="Cambria Math"/>
+        </w:rPr>
+        <w:t xml:space="preserve"> String: BOOLEAN</w:t>
+      </w:r>
+    </w:p>
+    <w:p>
+      <w:pPr>
+        <w:pStyle w:val="Prrafodelista"/>
+        <w:numPr>
+          <w:ilvl w:val="0"/>
+          <w:numId w:val="3"/>
+        </w:numPr>
+        <w:rPr>
+          <w:rFonts w:cstheme="minorHAnsi"/>
+        </w:rPr>
+      </w:pPr>
+      <w:r>
+        <w:rPr>
+          <w:rFonts w:ascii="Cambria Math" w:hAnsi="Cambria Math" w:cs="Cambria Math"/>
+        </w:rPr>
+        <w:t>Operadores enteros:</w:t>
+      </w:r>
+    </w:p>
+    <w:p>
+      <w:pPr>
+        <w:pStyle w:val="Prrafodelista"/>
+        <w:numPr>
+          <w:ilvl w:val="1"/>
+          <w:numId w:val="3"/>
+        </w:numPr>
+        <w:rPr>
+          <w:rFonts w:cstheme="minorHAnsi"/>
+        </w:rPr>
+      </w:pPr>
+      <w:r>
+        <w:rPr>
+          <w:rFonts w:ascii="Cambria Math" w:hAnsi="Cambria Math" w:cs="Cambria Math"/>
+        </w:rPr>
+        <w:t xml:space="preserve">String está dentro de los operadores </w:t>
+      </w:r>
+      <w:r>
+        <w:rPr>
+          <w:rFonts w:cstheme="minorHAnsi"/>
+        </w:rPr>
+        <w:t>→</w:t>
+      </w:r>
+      <w:r>
+        <w:rPr>
+          <w:rFonts w:cstheme="minorHAnsi"/>
+        </w:rPr>
+        <w:t xml:space="preserve"> </w:t>
+      </w:r>
+      <w:r>
+        <w:rPr>
+          <w:rFonts w:ascii="Cambria Math" w:hAnsi="Cambria Math" w:cs="Cambria Math"/>
+        </w:rPr>
+        <w:t>⊢</w:t>
+      </w:r>
+      <w:r>
+        <w:rPr>
+          <w:rFonts w:ascii="Cambria Math" w:hAnsi="Cambria Math" w:cs="Cambria Math"/>
+        </w:rPr>
+        <w:t xml:space="preserve"> String:</w:t>
+      </w:r>
+      <w:r>
+        <w:rPr>
+          <w:rFonts w:ascii="Cambria Math" w:hAnsi="Cambria Math" w:cs="Cambria Math"/>
+        </w:rPr>
+        <w:t xml:space="preserve"> INTEGER</w:t>
+      </w:r>
+    </w:p>
+    <w:p>
+      <w:pPr>
+        <w:pStyle w:val="Prrafodelista"/>
+        <w:numPr>
+          <w:ilvl w:val="0"/>
+          <w:numId w:val="3"/>
+        </w:numPr>
+        <w:rPr>
+          <w:rFonts w:cstheme="minorHAnsi"/>
+        </w:rPr>
+      </w:pPr>
+      <w:r>
+        <w:rPr>
+          <w:rFonts w:ascii="Cambria Math" w:hAnsi="Cambria Math" w:cs="Cambria Math"/>
+        </w:rPr>
+        <w:t>Asignación:</w:t>
+      </w:r>
+    </w:p>
+    <w:p>
+      <w:pPr>
+        <w:pStyle w:val="Prrafodelista"/>
+        <w:numPr>
+          <w:ilvl w:val="1"/>
+          <w:numId w:val="3"/>
+        </w:numPr>
+        <w:rPr>
+          <w:rFonts w:cstheme="minorHAnsi"/>
+        </w:rPr>
+      </w:pPr>
+      <w:r>
+        <w:rPr>
+          <w:rFonts w:ascii="Cambria Math" w:hAnsi="Cambria Math" w:cs="Cambria Math"/>
+        </w:rPr>
+        <w:t xml:space="preserve">String </w:t>
+      </w:r>
+      <w:r>
+        <w:rPr>
+          <w:rFonts w:ascii="Cambria Math" w:hAnsi="Cambria Math" w:cs="Cambria Math"/>
+        </w:rPr>
+        <w:t>es de tipo assign</w:t>
+      </w:r>
+      <w:r>
+        <w:rPr>
+          <w:rFonts w:ascii="Cambria Math" w:hAnsi="Cambria Math" w:cs="Cambria Math"/>
+        </w:rPr>
+        <w:t xml:space="preserve"> </w:t>
+      </w:r>
+      <w:r>
+        <w:rPr>
+          <w:rFonts w:cstheme="minorHAnsi"/>
+        </w:rPr>
+        <w:t>→</w:t>
+      </w:r>
+      <w:r>
+        <w:rPr>
+          <w:rFonts w:cstheme="minorHAnsi"/>
+        </w:rPr>
+        <w:t xml:space="preserve"> </w:t>
+      </w:r>
+      <w:r>
+        <w:rPr>
+          <w:rFonts w:ascii="Cambria Math" w:hAnsi="Cambria Math" w:cs="Cambria Math"/>
+        </w:rPr>
+        <w:t>⊢</w:t>
+      </w:r>
+      <w:r>
+        <w:rPr>
+          <w:rFonts w:ascii="Cambria Math" w:hAnsi="Cambria Math" w:cs="Cambria Math"/>
+        </w:rPr>
+        <w:t xml:space="preserve"> String: INTEGER</w:t>
+      </w:r>
+    </w:p>
+    <w:p>
+      <w:pPr>
+        <w:pStyle w:val="Prrafodelista"/>
+        <w:numPr>
+          <w:ilvl w:val="0"/>
+          <w:numId w:val="3"/>
+        </w:numPr>
+        <w:rPr>
+          <w:rFonts w:cstheme="minorHAnsi"/>
+        </w:rPr>
+      </w:pPr>
+      <w:r>
+        <w:rPr>
+          <w:rFonts w:cstheme="minorHAnsi"/>
+        </w:rPr>
+        <w:t>Constante dentro de los corchetes de un arreglo:</w:t>
+      </w:r>
+    </w:p>
+    <w:p>
+      <w:pPr>
+        <w:pStyle w:val="Prrafodelista"/>
+        <w:numPr>
+          <w:ilvl w:val="1"/>
+          <w:numId w:val="3"/>
+        </w:numPr>
+        <w:rPr>
+          <w:rFonts w:cstheme="minorHAnsi"/>
+        </w:rPr>
+      </w:pPr>
+      <w:r>
+        <w:rPr>
+          <w:rFonts w:ascii="Cambria Math" w:hAnsi="Cambria Math" w:cs="Cambria Math"/>
+        </w:rPr>
+        <w:t>⊢</w:t>
+      </w:r>
+      <w:r>
+        <w:rPr>
+          <w:rFonts w:ascii="Cambria Math" w:hAnsi="Cambria Math" w:cs="Cambria Math"/>
+        </w:rPr>
+        <w:t xml:space="preserve"> Identificador: ARRAY</w:t>
+      </w:r>
+      <w:r>
+        <w:rPr>
+          <w:rFonts w:ascii="Cambria Math" w:hAnsi="Cambria Math" w:cs="Cambria Math"/>
+        </w:rPr>
+        <w:t xml:space="preserve"> </w:t>
+      </w:r>
+      <w:r>
+        <w:rPr>
+          <w:rFonts w:cstheme="minorHAnsi"/>
+        </w:rPr>
+        <w:t>^</w:t>
+      </w:r>
+      <w:r>
+        <w:rPr>
+          <w:rFonts w:cstheme="minorHAnsi"/>
+        </w:rPr>
+        <w:t xml:space="preserve"> </w:t>
+      </w:r>
+      <w:r>
+        <w:rPr>
+          <w:rFonts w:ascii="Cambria Math" w:hAnsi="Cambria Math" w:cs="Cambria Math"/>
+        </w:rPr>
+        <w:t>⊢</w:t>
+      </w:r>
+      <w:r>
+        <w:rPr>
+          <w:rFonts w:ascii="Cambria Math" w:hAnsi="Cambria Math" w:cs="Cambria Math"/>
+        </w:rPr>
+        <w:t xml:space="preserve"> Constante: INTEGER</w:t>
+      </w:r>
+      <w:r>
+        <w:rPr>
+          <w:rFonts w:ascii="Cambria Math" w:hAnsi="Cambria Math" w:cs="Cambria Math"/>
+        </w:rPr>
+        <w:t xml:space="preserve"> </w:t>
+      </w:r>
+      <w:r>
+        <w:rPr>
+          <w:rFonts w:cstheme="minorHAnsi"/>
+        </w:rPr>
+        <w:t>→</w:t>
+      </w:r>
+      <w:r>
+        <w:rPr>
+          <w:rFonts w:cstheme="minorHAnsi"/>
+        </w:rPr>
+        <w:t xml:space="preserve"> </w:t>
+      </w:r>
+      <w:r>
+        <w:rPr>
+          <w:rFonts w:ascii="Cambria Math" w:hAnsi="Cambria Math" w:cs="Cambria Math"/>
+        </w:rPr>
+        <w:t xml:space="preserve">⊢ </w:t>
+      </w:r>
+      <w:r>
+        <w:rPr>
+          <w:rFonts w:cstheme="minorHAnsi"/>
+        </w:rPr>
+        <w:t>Identificador</w:t>
+      </w:r>
+      <w:r>
+        <w:rPr>
+          <w:rFonts w:cstheme="minorHAnsi"/>
+        </w:rPr>
+        <w:t xml:space="preserve"> [Constante]</w:t>
+      </w:r>
+      <w:r>
+        <w:rPr>
+          <w:rFonts w:cstheme="minorHAnsi"/>
+        </w:rPr>
+        <w:t>: INTEGER</w:t>
+      </w:r>
+    </w:p>
+    <w:p>
+      <w:pPr>
+        <w:pStyle w:val="Prrafodelista"/>
+        <w:numPr>
+          <w:ilvl w:val="0"/>
+          <w:numId w:val="3"/>
+        </w:numPr>
+        <w:rPr>
+          <w:rFonts w:cstheme="minorHAnsi"/>
+        </w:rPr>
+      </w:pPr>
+      <w:r>
+        <w:rPr>
+          <w:rFonts w:cstheme="minorHAnsi"/>
+        </w:rPr>
+        <w:t>Variable dentro de los corchetes de un arreglo:</w:t>
+      </w:r>
+    </w:p>
+    <w:p>
+      <w:pPr>
+        <w:pStyle w:val="Prrafodelista"/>
+        <w:numPr>
+          <w:ilvl w:val="1"/>
+          <w:numId w:val="3"/>
+        </w:numPr>
+        <w:rPr>
+          <w:rFonts w:cstheme="minorHAnsi"/>
+        </w:rPr>
+      </w:pPr>
+      <w:r>
+        <w:rPr>
+          <w:rFonts w:ascii="Cambria Math" w:hAnsi="Cambria Math" w:cs="Cambria Math"/>
+        </w:rPr>
+        <w:t>⊢</w:t>
+      </w:r>
+      <w:r>
+        <w:rPr>
+          <w:rFonts w:ascii="Cambria Math" w:hAnsi="Cambria Math" w:cs="Cambria Math"/>
+        </w:rPr>
+        <w:t xml:space="preserve"> Identificador</w:t>
+      </w:r>
+      <w:r>
+        <w:rPr>
+          <w:rFonts w:ascii="Cambria Math" w:hAnsi="Cambria Math" w:cs="Cambria Math"/>
+        </w:rPr>
+        <w:t xml:space="preserve">1: </w:t>
+      </w:r>
+      <w:r>
+        <w:rPr>
+          <w:rFonts w:ascii="Cambria Math" w:hAnsi="Cambria Math" w:cs="Cambria Math"/>
+        </w:rPr>
+        <w:t xml:space="preserve">ARRAY </w:t>
+      </w:r>
+      <w:r>
+        <w:rPr>
+          <w:rFonts w:cstheme="minorHAnsi"/>
+        </w:rPr>
+        <w:t>^</w:t>
+      </w:r>
+      <w:r>
+        <w:rPr>
+          <w:rFonts w:cstheme="minorHAnsi"/>
+        </w:rPr>
+        <w:t xml:space="preserve"> </w:t>
+      </w:r>
+      <w:r>
+        <w:rPr>
+          <w:rFonts w:ascii="Cambria Math" w:hAnsi="Cambria Math" w:cs="Cambria Math"/>
+        </w:rPr>
+        <w:t>⊢</w:t>
+      </w:r>
+      <w:r>
+        <w:rPr>
+          <w:rFonts w:ascii="Cambria Math" w:hAnsi="Cambria Math" w:cs="Cambria Math"/>
+        </w:rPr>
+        <w:t xml:space="preserve"> </w:t>
+      </w:r>
+      <w:r>
+        <w:rPr>
+          <w:rFonts w:cstheme="minorHAnsi"/>
+        </w:rPr>
+        <w:t>Identi</w:t>
+      </w:r>
+      <w:r>
+        <w:rPr>
+          <w:rFonts w:cstheme="minorHAnsi"/>
+        </w:rPr>
+        <w:t>ficador</w:t>
+      </w:r>
+      <w:r>
+        <w:rPr>
+          <w:rFonts w:cstheme="minorHAnsi"/>
+        </w:rPr>
+        <w:t>2</w:t>
+      </w:r>
+      <w:r>
+        <w:rPr>
+          <w:rFonts w:ascii="Cambria Math" w:hAnsi="Cambria Math" w:cs="Cambria Math"/>
+        </w:rPr>
+        <w:t xml:space="preserve">: INTEGER </w:t>
+      </w:r>
+      <w:r>
+        <w:rPr>
+          <w:rFonts w:cstheme="minorHAnsi"/>
+        </w:rPr>
+        <w:t>→</w:t>
+      </w:r>
+      <w:r>
+        <w:rPr>
+          <w:rFonts w:cstheme="minorHAnsi"/>
+        </w:rPr>
+        <w:t xml:space="preserve"> </w:t>
+      </w:r>
+      <w:r>
+        <w:rPr>
+          <w:rFonts w:ascii="Cambria Math" w:hAnsi="Cambria Math" w:cs="Cambria Math"/>
+        </w:rPr>
+        <w:t>⊢</w:t>
+      </w:r>
+      <w:r>
+        <w:rPr>
+          <w:rFonts w:cstheme="minorHAnsi"/>
+        </w:rPr>
+        <w:t>Identificador</w:t>
+      </w:r>
+      <w:r>
+        <w:rPr>
+          <w:rFonts w:cstheme="minorHAnsi"/>
+        </w:rPr>
+        <w:t>1[Identificador2]:</w:t>
+      </w:r>
+      <w:r>
+        <w:rPr>
+          <w:rFonts w:cstheme="minorHAnsi"/>
+        </w:rPr>
+        <w:t xml:space="preserve"> INTEGER</w:t>
+      </w:r>
+    </w:p>
+    <w:p>
+      <w:pPr>
+        <w:pStyle w:val="Prrafodelista"/>
+        <w:numPr>
+          <w:ilvl w:val="0"/>
+          <w:numId w:val="3"/>
+        </w:numPr>
+        <w:jc w:val="both"/>
+        <w:rPr>
+          <w:rFonts w:cstheme="minorHAnsi"/>
+        </w:rPr>
+      </w:pPr>
+      <w:r>
+        <w:rPr>
+          <w:rFonts w:cstheme="minorHAnsi"/>
+        </w:rPr>
+        <w:t>Suma:</w:t>
+      </w:r>
+    </w:p>
+    <w:p>
+      <w:pPr>
+        <w:pStyle w:val="Prrafodelista"/>
+        <w:numPr>
+          <w:ilvl w:val="1"/>
+          <w:numId w:val="3"/>
+        </w:numPr>
+        <w:rPr>
+          <w:rFonts w:cstheme="minorHAnsi"/>
+        </w:rPr>
+      </w:pPr>
+      <w:r>
+        <w:rPr>
+          <w:rFonts w:ascii="Cambria Math" w:hAnsi="Cambria Math" w:cs="Cambria Math"/>
+        </w:rPr>
+        <w:t>⊢</w:t>
+      </w:r>
+      <w:r>
+        <w:rPr>
+          <w:rFonts w:ascii="Cambria Math" w:hAnsi="Cambria Math" w:cs="Cambria Math"/>
+        </w:rPr>
+        <w:t xml:space="preserve"> Id1: </w:t>
+      </w:r>
+      <w:r>
+        <w:rPr>
+          <w:rFonts w:ascii="Cambria Math" w:hAnsi="Cambria Math" w:cs="Cambria Math"/>
+        </w:rPr>
+        <w:t>INTEGER</w:t>
+      </w:r>
+      <w:r>
+        <w:rPr>
+          <w:rFonts w:ascii="Cambria Math" w:hAnsi="Cambria Math" w:cs="Cambria Math"/>
+        </w:rPr>
+        <w:t xml:space="preserve"> </w:t>
+      </w:r>
+      <w:r>
+        <w:rPr>
+          <w:rFonts w:cstheme="minorHAnsi"/>
+        </w:rPr>
+        <w:t>^</w:t>
+      </w:r>
+      <w:r>
+        <w:rPr>
+          <w:rFonts w:cstheme="minorHAnsi"/>
+        </w:rPr>
+        <w:t xml:space="preserve"> </w:t>
+      </w:r>
+      <w:r>
+        <w:rPr>
+          <w:rFonts w:ascii="Cambria Math" w:hAnsi="Cambria Math" w:cs="Cambria Math"/>
+        </w:rPr>
+        <w:t>⊢</w:t>
+      </w:r>
+      <w:r>
+        <w:rPr>
+          <w:rFonts w:ascii="Cambria Math" w:hAnsi="Cambria Math" w:cs="Cambria Math"/>
+        </w:rPr>
+        <w:t xml:space="preserve"> </w:t>
+      </w:r>
+      <w:r>
+        <w:rPr>
+          <w:rFonts w:cstheme="minorHAnsi"/>
+        </w:rPr>
+        <w:t>Id</w:t>
+      </w:r>
+      <w:r>
+        <w:rPr>
+          <w:rFonts w:cstheme="minorHAnsi"/>
+        </w:rPr>
+        <w:t>2</w:t>
+      </w:r>
+      <w:r>
+        <w:rPr>
+          <w:rFonts w:ascii="Cambria Math" w:hAnsi="Cambria Math" w:cs="Cambria Math"/>
+        </w:rPr>
+        <w:t xml:space="preserve">: INTEGER </w:t>
+      </w:r>
+      <w:r>
+        <w:rPr>
+          <w:rFonts w:cstheme="minorHAnsi"/>
+        </w:rPr>
+        <w:t>→</w:t>
+      </w:r>
+      <w:r>
+        <w:rPr>
+          <w:rFonts w:cstheme="minorHAnsi"/>
+        </w:rPr>
+        <w:t xml:space="preserve"> </w:t>
+      </w:r>
+      <w:r>
+        <w:rPr>
+          <w:rFonts w:ascii="Cambria Math" w:hAnsi="Cambria Math" w:cs="Cambria Math"/>
+        </w:rPr>
+        <w:t>⊢</w:t>
+      </w:r>
+      <w:r>
+        <w:rPr>
+          <w:rFonts w:cstheme="minorHAnsi"/>
+        </w:rPr>
+        <w:t>Identificador</w:t>
+      </w:r>
+      <w:r>
+        <w:rPr>
+          <w:rFonts w:cstheme="minorHAnsi"/>
+        </w:rPr>
+        <w:t>1</w:t>
+      </w:r>
+      <w:r>
+        <w:rPr>
+          <w:rFonts w:cstheme="minorHAnsi"/>
+        </w:rPr>
+        <w:t>+</w:t>
+      </w:r>
+      <w:r>
+        <w:rPr>
+          <w:rFonts w:cstheme="minorHAnsi"/>
+        </w:rPr>
+        <w:t>Identificador2:</w:t>
+      </w:r>
+      <w:r>
+        <w:rPr>
+          <w:rFonts w:cstheme="minorHAnsi"/>
+        </w:rPr>
+        <w:t xml:space="preserve"> INTEGER</w:t>
+      </w:r>
+    </w:p>
+    <w:p>
+      <w:pPr>
+        <w:pStyle w:val="Prrafodelista"/>
+        <w:numPr>
+          <w:ilvl w:val="0"/>
+          <w:numId w:val="3"/>
+        </w:numPr>
+        <w:rPr>
+          <w:rFonts w:cstheme="minorHAnsi"/>
+        </w:rPr>
+      </w:pPr>
+      <w:r>
+        <w:rPr>
+          <w:rFonts w:cstheme="minorHAnsi"/>
+        </w:rPr>
+        <w:t>Resta:</w:t>
+      </w:r>
+    </w:p>
+    <w:p>
+      <w:pPr>
+        <w:pStyle w:val="Prrafodelista"/>
+        <w:numPr>
+          <w:ilvl w:val="1"/>
+          <w:numId w:val="3"/>
+        </w:numPr>
+        <w:rPr>
+          <w:rFonts w:cstheme="minorHAnsi"/>
+        </w:rPr>
+      </w:pPr>
+      <w:r>
+        <w:rPr>
+          <w:rFonts w:ascii="Cambria Math" w:hAnsi="Cambria Math" w:cs="Cambria Math"/>
+        </w:rPr>
+        <w:t>⊢</w:t>
+      </w:r>
+      <w:r>
+        <w:rPr>
+          <w:rFonts w:ascii="Cambria Math" w:hAnsi="Cambria Math" w:cs="Cambria Math"/>
+        </w:rPr>
+        <w:t xml:space="preserve"> Id1: INTEGER </w:t>
+      </w:r>
+      <w:r>
+        <w:rPr>
+          <w:rFonts w:cstheme="minorHAnsi"/>
+        </w:rPr>
+        <w:t>^</w:t>
+      </w:r>
+      <w:r>
+        <w:rPr>
+          <w:rFonts w:cstheme="minorHAnsi"/>
+        </w:rPr>
+        <w:t xml:space="preserve"> </w:t>
+      </w:r>
+      <w:r>
+        <w:rPr>
+          <w:rFonts w:ascii="Cambria Math" w:hAnsi="Cambria Math" w:cs="Cambria Math"/>
+        </w:rPr>
+        <w:t>⊢</w:t>
+      </w:r>
+      <w:r>
+        <w:rPr>
+          <w:rFonts w:ascii="Cambria Math" w:hAnsi="Cambria Math" w:cs="Cambria Math"/>
+        </w:rPr>
+        <w:t xml:space="preserve"> </w:t>
+      </w:r>
+      <w:r>
+        <w:rPr>
+          <w:rFonts w:cstheme="minorHAnsi"/>
+        </w:rPr>
+        <w:t>Id</w:t>
+      </w:r>
+      <w:r>
+        <w:rPr>
+          <w:rFonts w:cstheme="minorHAnsi"/>
+        </w:rPr>
+        <w:t>2</w:t>
+      </w:r>
+      <w:r>
+        <w:rPr>
+          <w:rFonts w:ascii="Cambria Math" w:hAnsi="Cambria Math" w:cs="Cambria Math"/>
+        </w:rPr>
+        <w:t xml:space="preserve">: INTEGER </w:t>
+      </w:r>
+      <w:r>
+        <w:rPr>
+          <w:rFonts w:cstheme="minorHAnsi"/>
+        </w:rPr>
+        <w:t>→</w:t>
+      </w:r>
+      <w:r>
+        <w:rPr>
+          <w:rFonts w:cstheme="minorHAnsi"/>
+        </w:rPr>
+        <w:t xml:space="preserve"> </w:t>
+      </w:r>
+      <w:r>
+        <w:rPr>
+          <w:rFonts w:ascii="Cambria Math" w:hAnsi="Cambria Math" w:cs="Cambria Math"/>
+        </w:rPr>
+        <w:t>⊢</w:t>
+      </w:r>
+      <w:r>
+        <w:rPr>
+          <w:rFonts w:cstheme="minorHAnsi"/>
+        </w:rPr>
+        <w:t>Identificador</w:t>
+      </w:r>
+      <w:r>
+        <w:rPr>
+          <w:rFonts w:cstheme="minorHAnsi"/>
+        </w:rPr>
+        <w:t>1</w:t>
+      </w:r>
+      <w:r>
+        <w:rPr>
+          <w:rFonts w:cstheme="minorHAnsi"/>
+        </w:rPr>
+        <w:t>-</w:t>
+      </w:r>
+      <w:r>
+        <w:rPr>
+          <w:rFonts w:cstheme="minorHAnsi"/>
+        </w:rPr>
+        <w:t>Identificador2:</w:t>
+      </w:r>
+      <w:r>
+        <w:rPr>
+          <w:rFonts w:cstheme="minorHAnsi"/>
+        </w:rPr>
+        <w:t xml:space="preserve"> INTEGER</w:t>
+      </w:r>
+    </w:p>
+    <w:p>
+      <w:pPr>
+        <w:pStyle w:val="Prrafodelista"/>
+        <w:numPr>
+          <w:ilvl w:val="0"/>
+          <w:numId w:val="3"/>
+        </w:numPr>
+        <w:rPr>
+          <w:rFonts w:cstheme="minorHAnsi"/>
+        </w:rPr>
+      </w:pPr>
+      <w:r>
+        <w:rPr>
+          <w:rFonts w:cstheme="minorHAnsi"/>
+        </w:rPr>
+        <w:t>División:</w:t>
+      </w:r>
+    </w:p>
+    <w:p>
+      <w:pPr>
+        <w:pStyle w:val="Prrafodelista"/>
+        <w:numPr>
+          <w:ilvl w:val="1"/>
+          <w:numId w:val="3"/>
+        </w:numPr>
+        <w:rPr>
+          <w:rFonts w:cstheme="minorHAnsi"/>
+        </w:rPr>
+      </w:pPr>
+      <w:r>
+        <w:rPr>
+          <w:rFonts w:ascii="Cambria Math" w:hAnsi="Cambria Math" w:cs="Cambria Math"/>
+        </w:rPr>
+        <w:t>⊢</w:t>
+      </w:r>
+      <w:r>
+        <w:rPr>
+          <w:rFonts w:ascii="Cambria Math" w:hAnsi="Cambria Math" w:cs="Cambria Math"/>
+        </w:rPr>
+        <w:t xml:space="preserve"> Id1: INTEGER </w:t>
+      </w:r>
+      <w:r>
+        <w:rPr>
+          <w:rFonts w:cstheme="minorHAnsi"/>
+        </w:rPr>
+        <w:t>^</w:t>
+      </w:r>
+      <w:r>
+        <w:rPr>
+          <w:rFonts w:cstheme="minorHAnsi"/>
+        </w:rPr>
+        <w:t xml:space="preserve"> </w:t>
+      </w:r>
+      <w:r>
+        <w:rPr>
+          <w:rFonts w:ascii="Cambria Math" w:hAnsi="Cambria Math" w:cs="Cambria Math"/>
+        </w:rPr>
+        <w:t>⊢</w:t>
+      </w:r>
+      <w:r>
+        <w:rPr>
+          <w:rFonts w:ascii="Cambria Math" w:hAnsi="Cambria Math" w:cs="Cambria Math"/>
+        </w:rPr>
+        <w:t xml:space="preserve"> </w:t>
+      </w:r>
+      <w:r>
+        <w:rPr>
+          <w:rFonts w:cstheme="minorHAnsi"/>
+        </w:rPr>
+        <w:t>Id</w:t>
+      </w:r>
+      <w:r>
+        <w:rPr>
+          <w:rFonts w:cstheme="minorHAnsi"/>
+        </w:rPr>
+        <w:t>2</w:t>
+      </w:r>
+      <w:r>
+        <w:rPr>
+          <w:rFonts w:ascii="Cambria Math" w:hAnsi="Cambria Math" w:cs="Cambria Math"/>
+        </w:rPr>
+        <w:t xml:space="preserve">: INTEGER </w:t>
+      </w:r>
+      <w:r>
+        <w:rPr>
+          <w:rFonts w:cstheme="minorHAnsi"/>
+        </w:rPr>
+        <w:t>→</w:t>
+      </w:r>
+      <w:r>
+        <w:rPr>
+          <w:rFonts w:cstheme="minorHAnsi"/>
+        </w:rPr>
+        <w:t xml:space="preserve"> </w:t>
+      </w:r>
+      <w:r>
+        <w:rPr>
+          <w:rFonts w:ascii="Cambria Math" w:hAnsi="Cambria Math" w:cs="Cambria Math"/>
+        </w:rPr>
+        <w:t>⊢</w:t>
+      </w:r>
+      <w:r>
+        <w:rPr>
+          <w:rFonts w:cstheme="minorHAnsi"/>
+        </w:rPr>
+        <w:t>Identificador</w:t>
+      </w:r>
+      <w:r>
+        <w:rPr>
+          <w:rFonts w:cstheme="minorHAnsi"/>
+        </w:rPr>
+        <w:t>1</w:t>
+      </w:r>
+      <w:r>
+        <w:rPr>
+          <w:rFonts w:cstheme="minorHAnsi"/>
+        </w:rPr>
+        <w:t>/</w:t>
+      </w:r>
+      <w:r>
+        <w:rPr>
+          <w:rFonts w:cstheme="minorHAnsi"/>
+        </w:rPr>
+        <w:t>Identificador2:</w:t>
+      </w:r>
+      <w:r>
+        <w:rPr>
+          <w:rFonts w:cstheme="minorHAnsi"/>
+        </w:rPr>
+        <w:t xml:space="preserve"> INTEGER</w:t>
+      </w:r>
+    </w:p>
+    <w:p>
+      <w:pPr>
+        <w:pStyle w:val="Prrafodelista"/>
+        <w:numPr>
+          <w:ilvl w:val="0"/>
+          <w:numId w:val="3"/>
+        </w:numPr>
+        <w:rPr>
+          <w:rFonts w:cstheme="minorHAnsi"/>
+        </w:rPr>
+      </w:pPr>
+      <w:r>
+        <w:rPr>
+          <w:rFonts w:cstheme="minorHAnsi"/>
+        </w:rPr>
+        <w:t>Multiplicación:</w:t>
+      </w:r>
+    </w:p>
+    <w:p>
+      <w:pPr>
+        <w:pStyle w:val="Prrafodelista"/>
+        <w:numPr>
+          <w:ilvl w:val="1"/>
+          <w:numId w:val="3"/>
+        </w:numPr>
+        <w:rPr>
+          <w:rFonts w:cstheme="minorHAnsi"/>
+        </w:rPr>
+      </w:pPr>
+      <w:r>
+        <w:rPr>
+          <w:rFonts w:ascii="Cambria Math" w:hAnsi="Cambria Math" w:cs="Cambria Math"/>
+        </w:rPr>
+        <w:t>⊢</w:t>
+      </w:r>
+      <w:r>
+        <w:rPr>
+          <w:rFonts w:ascii="Cambria Math" w:hAnsi="Cambria Math" w:cs="Cambria Math"/>
+        </w:rPr>
+        <w:t xml:space="preserve"> Id1: INTEGER </w:t>
+      </w:r>
+      <w:r>
+        <w:rPr>
+          <w:rFonts w:cstheme="minorHAnsi"/>
+        </w:rPr>
+        <w:t>^</w:t>
+      </w:r>
+      <w:r>
+        <w:rPr>
+          <w:rFonts w:cstheme="minorHAnsi"/>
+        </w:rPr>
+        <w:t xml:space="preserve"> </w:t>
+      </w:r>
+      <w:r>
+        <w:rPr>
+          <w:rFonts w:ascii="Cambria Math" w:hAnsi="Cambria Math" w:cs="Cambria Math"/>
+        </w:rPr>
+        <w:t>⊢</w:t>
+      </w:r>
+      <w:r>
+        <w:rPr>
+          <w:rFonts w:ascii="Cambria Math" w:hAnsi="Cambria Math" w:cs="Cambria Math"/>
+        </w:rPr>
+        <w:t xml:space="preserve"> </w:t>
+      </w:r>
+      <w:r>
+        <w:rPr>
+          <w:rFonts w:cstheme="minorHAnsi"/>
+        </w:rPr>
+        <w:t>Id</w:t>
+      </w:r>
+      <w:r>
+        <w:rPr>
+          <w:rFonts w:cstheme="minorHAnsi"/>
+        </w:rPr>
+        <w:t>2</w:t>
+      </w:r>
+      <w:r>
+        <w:rPr>
+          <w:rFonts w:ascii="Cambria Math" w:hAnsi="Cambria Math" w:cs="Cambria Math"/>
+        </w:rPr>
+        <w:t xml:space="preserve">: INTEGER </w:t>
+      </w:r>
+      <w:r>
+        <w:rPr>
+          <w:rFonts w:cstheme="minorHAnsi"/>
+        </w:rPr>
+        <w:t>→</w:t>
+      </w:r>
+      <w:r>
+        <w:rPr>
+          <w:rFonts w:cstheme="minorHAnsi"/>
+        </w:rPr>
+        <w:t xml:space="preserve"> </w:t>
+      </w:r>
+      <w:r>
+        <w:rPr>
+          <w:rFonts w:ascii="Cambria Math" w:hAnsi="Cambria Math" w:cs="Cambria Math"/>
+        </w:rPr>
+        <w:t>⊢</w:t>
+      </w:r>
+      <w:r>
+        <w:rPr>
+          <w:rFonts w:cstheme="minorHAnsi"/>
+        </w:rPr>
+        <w:t>Identificador</w:t>
+      </w:r>
+      <w:r>
+        <w:rPr>
+          <w:rFonts w:cstheme="minorHAnsi"/>
+        </w:rPr>
+        <w:t>1</w:t>
+      </w:r>
+      <w:r>
+        <w:rPr>
+          <w:rFonts w:cstheme="minorHAnsi"/>
+        </w:rPr>
+        <w:t>*</w:t>
+      </w:r>
+      <w:r>
+        <w:rPr>
+          <w:rFonts w:cstheme="minorHAnsi"/>
+        </w:rPr>
+        <w:t>Identificador2:</w:t>
+      </w:r>
+      <w:r>
+        <w:rPr>
+          <w:rFonts w:cstheme="minorHAnsi"/>
+        </w:rPr>
+        <w:t xml:space="preserve"> INTEGER</w:t>
+      </w:r>
+    </w:p>
+    <w:p>
+      <w:pPr>
+        <w:pStyle w:val="Prrafodelista"/>
+        <w:numPr>
+          <w:ilvl w:val="0"/>
+          <w:numId w:val="3"/>
+        </w:numPr>
+        <w:rPr>
+          <w:rFonts w:cstheme="minorHAnsi"/>
+        </w:rPr>
+      </w:pPr>
+      <w:r>
+        <w:rPr>
+          <w:rFonts w:cstheme="minorHAnsi"/>
+        </w:rPr>
+        <w:t>Mayor que:</w:t>
+      </w:r>
+    </w:p>
+    <w:p>
+      <w:pPr>
+        <w:pStyle w:val="Prrafodelista"/>
+        <w:numPr>
+          <w:ilvl w:val="1"/>
+          <w:numId w:val="3"/>
+        </w:numPr>
+        <w:rPr>
+          <w:rFonts w:cstheme="minorHAnsi"/>
+        </w:rPr>
+      </w:pPr>
+      <w:r>
+        <w:rPr>
+          <w:rFonts w:ascii="Cambria Math" w:hAnsi="Cambria Math" w:cs="Cambria Math"/>
+        </w:rPr>
+        <w:lastRenderedPageBreak/>
+        <w:t>⊢</w:t>
+      </w:r>
+      <w:r>
+        <w:rPr>
+          <w:rFonts w:ascii="Cambria Math" w:hAnsi="Cambria Math" w:cs="Cambria Math"/>
+        </w:rPr>
+        <w:t xml:space="preserve"> Id1: INTEGER </w:t>
+      </w:r>
+      <w:r>
+        <w:rPr>
+          <w:rFonts w:cstheme="minorHAnsi"/>
+        </w:rPr>
+        <w:t>^</w:t>
+      </w:r>
+      <w:r>
+        <w:rPr>
+          <w:rFonts w:cstheme="minorHAnsi"/>
+        </w:rPr>
+        <w:t xml:space="preserve"> </w:t>
+      </w:r>
+      <w:r>
+        <w:rPr>
+          <w:rFonts w:ascii="Cambria Math" w:hAnsi="Cambria Math" w:cs="Cambria Math"/>
+        </w:rPr>
+        <w:t>⊢</w:t>
+      </w:r>
+      <w:r>
+        <w:rPr>
+          <w:rFonts w:ascii="Cambria Math" w:hAnsi="Cambria Math" w:cs="Cambria Math"/>
+        </w:rPr>
+        <w:t xml:space="preserve"> </w:t>
+      </w:r>
+      <w:r>
+        <w:rPr>
+          <w:rFonts w:cstheme="minorHAnsi"/>
+        </w:rPr>
+        <w:t>Id</w:t>
+      </w:r>
+      <w:r>
+        <w:rPr>
+          <w:rFonts w:cstheme="minorHAnsi"/>
+        </w:rPr>
+        <w:t>2</w:t>
+      </w:r>
+      <w:r>
+        <w:rPr>
+          <w:rFonts w:ascii="Cambria Math" w:hAnsi="Cambria Math" w:cs="Cambria Math"/>
+        </w:rPr>
+        <w:t xml:space="preserve">: INTEGER </w:t>
+      </w:r>
+      <w:r>
+        <w:rPr>
+          <w:rFonts w:cstheme="minorHAnsi"/>
+        </w:rPr>
+        <w:t>→</w:t>
+      </w:r>
+      <w:r>
+        <w:rPr>
+          <w:rFonts w:cstheme="minorHAnsi"/>
+        </w:rPr>
+        <w:t xml:space="preserve"> </w:t>
+      </w:r>
+      <w:r>
+        <w:rPr>
+          <w:rFonts w:ascii="Cambria Math" w:hAnsi="Cambria Math" w:cs="Cambria Math"/>
+        </w:rPr>
+        <w:t>⊢</w:t>
+      </w:r>
+      <w:r>
+        <w:rPr>
+          <w:rFonts w:cstheme="minorHAnsi"/>
+        </w:rPr>
+        <w:t>Identificador</w:t>
+      </w:r>
+      <w:r>
+        <w:rPr>
+          <w:rFonts w:cstheme="minorHAnsi"/>
+        </w:rPr>
+        <w:t>1</w:t>
+      </w:r>
+      <w:r>
+        <w:rPr>
+          <w:rFonts w:cstheme="minorHAnsi"/>
+        </w:rPr>
+        <w:t>&gt;</w:t>
+      </w:r>
+      <w:r>
+        <w:rPr>
+          <w:rFonts w:cstheme="minorHAnsi"/>
+        </w:rPr>
+        <w:t>Identificador2:</w:t>
+      </w:r>
+      <w:r>
+        <w:rPr>
+          <w:rFonts w:cstheme="minorHAnsi"/>
+        </w:rPr>
+        <w:t xml:space="preserve"> </w:t>
+      </w:r>
+      <w:r>
+        <w:rPr>
+          <w:rFonts w:cstheme="minorHAnsi"/>
+        </w:rPr>
+        <w:t>BOOLEAN</w:t>
+      </w:r>
+    </w:p>
+    <w:p>
+      <w:pPr>
+        <w:pStyle w:val="Prrafodelista"/>
+        <w:numPr>
+          <w:ilvl w:val="0"/>
+          <w:numId w:val="3"/>
+        </w:numPr>
+        <w:rPr>
+          <w:rFonts w:cstheme="minorHAnsi"/>
+        </w:rPr>
+      </w:pPr>
+      <w:r>
+        <w:rPr>
+          <w:rFonts w:cstheme="minorHAnsi"/>
+        </w:rPr>
+        <w:t>Menor que:</w:t>
+      </w:r>
+    </w:p>
+    <w:p>
+      <w:pPr>
+        <w:pStyle w:val="Prrafodelista"/>
+        <w:numPr>
+          <w:ilvl w:val="1"/>
+          <w:numId w:val="3"/>
+        </w:numPr>
+        <w:rPr>
+          <w:rFonts w:cstheme="minorHAnsi"/>
+        </w:rPr>
+      </w:pPr>
+      <w:r>
+        <w:rPr>
+          <w:rFonts w:ascii="Cambria Math" w:hAnsi="Cambria Math" w:cs="Cambria Math"/>
+        </w:rPr>
+        <w:t>⊢</w:t>
+      </w:r>
+      <w:r>
+        <w:rPr>
+          <w:rFonts w:ascii="Cambria Math" w:hAnsi="Cambria Math" w:cs="Cambria Math"/>
+        </w:rPr>
+        <w:t xml:space="preserve"> Id1: INTEGER </w:t>
+      </w:r>
+      <w:r>
+        <w:rPr>
+          <w:rFonts w:cstheme="minorHAnsi"/>
+        </w:rPr>
+        <w:t>^</w:t>
+      </w:r>
+      <w:r>
+        <w:rPr>
+          <w:rFonts w:cstheme="minorHAnsi"/>
+        </w:rPr>
+        <w:t xml:space="preserve"> </w:t>
+      </w:r>
+      <w:r>
+        <w:rPr>
+          <w:rFonts w:ascii="Cambria Math" w:hAnsi="Cambria Math" w:cs="Cambria Math"/>
+        </w:rPr>
+        <w:t>⊢</w:t>
+      </w:r>
+      <w:r>
+        <w:rPr>
+          <w:rFonts w:ascii="Cambria Math" w:hAnsi="Cambria Math" w:cs="Cambria Math"/>
+        </w:rPr>
+        <w:t xml:space="preserve"> </w:t>
+      </w:r>
+      <w:r>
+        <w:rPr>
+          <w:rFonts w:cstheme="minorHAnsi"/>
+        </w:rPr>
+        <w:t>Id</w:t>
+      </w:r>
+      <w:r>
+        <w:rPr>
+          <w:rFonts w:cstheme="minorHAnsi"/>
+        </w:rPr>
+        <w:t>2</w:t>
+      </w:r>
+      <w:r>
+        <w:rPr>
+          <w:rFonts w:ascii="Cambria Math" w:hAnsi="Cambria Math" w:cs="Cambria Math"/>
+        </w:rPr>
+        <w:t xml:space="preserve">: INTEGER </w:t>
+      </w:r>
+      <w:r>
+        <w:rPr>
+          <w:rFonts w:cstheme="minorHAnsi"/>
+        </w:rPr>
+        <w:t>→</w:t>
+      </w:r>
+      <w:r>
+        <w:rPr>
+          <w:rFonts w:cstheme="minorHAnsi"/>
+        </w:rPr>
+        <w:t xml:space="preserve"> </w:t>
+      </w:r>
+      <w:r>
+        <w:rPr>
+          <w:rFonts w:ascii="Cambria Math" w:hAnsi="Cambria Math" w:cs="Cambria Math"/>
+        </w:rPr>
+        <w:t>⊢</w:t>
+      </w:r>
+      <w:r>
+        <w:rPr>
+          <w:rFonts w:cstheme="minorHAnsi"/>
+        </w:rPr>
+        <w:t>Identificador</w:t>
+      </w:r>
+      <w:r>
+        <w:rPr>
+          <w:rFonts w:cstheme="minorHAnsi"/>
+        </w:rPr>
+        <w:t>1&lt;Identificador2:</w:t>
+      </w:r>
+      <w:r>
+        <w:rPr>
+          <w:rFonts w:cstheme="minorHAnsi"/>
+        </w:rPr>
+        <w:t xml:space="preserve"> </w:t>
+      </w:r>
+      <w:r>
+        <w:rPr>
+          <w:rFonts w:cstheme="minorHAnsi"/>
+        </w:rPr>
+        <w:t>BOOLEAN</w:t>
+      </w:r>
+    </w:p>
+    <w:p>
+      <w:pPr>
+        <w:pStyle w:val="Prrafodelista"/>
+        <w:numPr>
+          <w:ilvl w:val="0"/>
+          <w:numId w:val="3"/>
+        </w:numPr>
+        <w:rPr>
+          <w:rFonts w:cstheme="minorHAnsi"/>
+        </w:rPr>
+      </w:pPr>
+      <w:r>
+        <w:rPr>
+          <w:rFonts w:cstheme="minorHAnsi"/>
+        </w:rPr>
+        <w:t>Menor o igual que:</w:t>
+      </w:r>
+    </w:p>
+    <w:p>
+      <w:pPr>
+        <w:pStyle w:val="Prrafodelista"/>
+        <w:numPr>
+          <w:ilvl w:val="1"/>
+          <w:numId w:val="3"/>
+        </w:numPr>
+        <w:rPr>
+          <w:rFonts w:cstheme="minorHAnsi"/>
+        </w:rPr>
+      </w:pPr>
+      <w:r>
+        <w:rPr>
+          <w:rFonts w:ascii="Cambria Math" w:hAnsi="Cambria Math" w:cs="Cambria Math"/>
+        </w:rPr>
+        <w:t>⊢</w:t>
+      </w:r>
+      <w:r>
+        <w:rPr>
+          <w:rFonts w:ascii="Cambria Math" w:hAnsi="Cambria Math" w:cs="Cambria Math"/>
+        </w:rPr>
+        <w:t xml:space="preserve"> Id1: INTEGER </w:t>
+      </w:r>
+      <w:r>
+        <w:rPr>
+          <w:rFonts w:cstheme="minorHAnsi"/>
+        </w:rPr>
+        <w:t>^</w:t>
+      </w:r>
+      <w:r>
+        <w:rPr>
+          <w:rFonts w:cstheme="minorHAnsi"/>
+        </w:rPr>
+        <w:t xml:space="preserve"> </w:t>
+      </w:r>
+      <w:r>
+        <w:rPr>
+          <w:rFonts w:ascii="Cambria Math" w:hAnsi="Cambria Math" w:cs="Cambria Math"/>
+        </w:rPr>
+        <w:t>⊢</w:t>
+      </w:r>
+      <w:r>
+        <w:rPr>
+          <w:rFonts w:ascii="Cambria Math" w:hAnsi="Cambria Math" w:cs="Cambria Math"/>
+        </w:rPr>
+        <w:t xml:space="preserve"> </w:t>
+      </w:r>
+      <w:r>
+        <w:rPr>
+          <w:rFonts w:cstheme="minorHAnsi"/>
+        </w:rPr>
+        <w:t>Id</w:t>
+      </w:r>
+      <w:r>
+        <w:rPr>
+          <w:rFonts w:cstheme="minorHAnsi"/>
+        </w:rPr>
+        <w:t>2</w:t>
+      </w:r>
+      <w:r>
+        <w:rPr>
+          <w:rFonts w:ascii="Cambria Math" w:hAnsi="Cambria Math" w:cs="Cambria Math"/>
+        </w:rPr>
+        <w:t xml:space="preserve">: INTEGER </w:t>
+      </w:r>
+      <w:r>
+        <w:rPr>
+          <w:rFonts w:cstheme="minorHAnsi"/>
+        </w:rPr>
+        <w:t>→</w:t>
+      </w:r>
+      <w:r>
+        <w:rPr>
+          <w:rFonts w:cstheme="minorHAnsi"/>
+        </w:rPr>
+        <w:t xml:space="preserve"> </w:t>
+      </w:r>
+      <w:r>
+        <w:rPr>
+          <w:rFonts w:ascii="Cambria Math" w:hAnsi="Cambria Math" w:cs="Cambria Math"/>
+        </w:rPr>
+        <w:t>⊢</w:t>
+      </w:r>
+      <w:r>
+        <w:rPr>
+          <w:rFonts w:cstheme="minorHAnsi"/>
+        </w:rPr>
+        <w:t>Identificador</w:t>
+      </w:r>
+      <w:r>
+        <w:rPr>
+          <w:rFonts w:cstheme="minorHAnsi"/>
+        </w:rPr>
+        <w:t>1&lt;</w:t>
+      </w:r>
+      <w:r>
+        <w:rPr>
+          <w:rFonts w:cstheme="minorHAnsi"/>
+        </w:rPr>
+        <w:t>=</w:t>
+      </w:r>
+      <w:r>
+        <w:rPr>
+          <w:rFonts w:cstheme="minorHAnsi"/>
+        </w:rPr>
+        <w:t>Identificador2:</w:t>
+      </w:r>
+      <w:r>
+        <w:rPr>
+          <w:rFonts w:cstheme="minorHAnsi"/>
+        </w:rPr>
+        <w:t xml:space="preserve"> </w:t>
+      </w:r>
+      <w:r>
+        <w:rPr>
+          <w:rFonts w:cstheme="minorHAnsi"/>
+        </w:rPr>
+        <w:t>BOOLEAN</w:t>
+      </w:r>
+    </w:p>
+    <w:p>
+      <w:pPr>
+        <w:pStyle w:val="Prrafodelista"/>
+        <w:numPr>
+          <w:ilvl w:val="0"/>
+          <w:numId w:val="3"/>
+        </w:numPr>
+        <w:rPr>
+          <w:rFonts w:cstheme="minorHAnsi"/>
+        </w:rPr>
+      </w:pPr>
+      <w:r>
+        <w:rPr>
+          <w:rFonts w:cstheme="minorHAnsi"/>
+        </w:rPr>
+        <w:t>Mayor o igual que:</w:t>
+      </w:r>
+      <w:r>
+        <w:rPr>
+          <w:rFonts w:cstheme="minorHAnsi"/>
+        </w:rPr>
+        <w:t xml:space="preserve"> </w:t>
+      </w:r>
+    </w:p>
+    <w:p>
+      <w:pPr>
+        <w:pStyle w:val="Prrafodelista"/>
+        <w:numPr>
+          <w:ilvl w:val="1"/>
+          <w:numId w:val="3"/>
+        </w:numPr>
+        <w:rPr>
+          <w:rFonts w:cstheme="minorHAnsi"/>
+        </w:rPr>
+      </w:pPr>
+      <w:r>
+        <w:rPr>
+          <w:rFonts w:ascii="Cambria Math" w:hAnsi="Cambria Math" w:cs="Cambria Math"/>
+        </w:rPr>
+        <w:t>⊢</w:t>
+      </w:r>
+      <w:r>
+        <w:rPr>
+          <w:rFonts w:ascii="Cambria Math" w:hAnsi="Cambria Math" w:cs="Cambria Math"/>
+        </w:rPr>
+        <w:t xml:space="preserve"> Id1: INTEGER </w:t>
+      </w:r>
+      <w:r>
+        <w:rPr>
+          <w:rFonts w:cstheme="minorHAnsi"/>
+        </w:rPr>
+        <w:t>^</w:t>
+      </w:r>
+      <w:r>
+        <w:rPr>
+          <w:rFonts w:cstheme="minorHAnsi"/>
+        </w:rPr>
+        <w:t xml:space="preserve"> </w:t>
+      </w:r>
+      <w:r>
+        <w:rPr>
+          <w:rFonts w:ascii="Cambria Math" w:hAnsi="Cambria Math" w:cs="Cambria Math"/>
+        </w:rPr>
+        <w:t>⊢</w:t>
+      </w:r>
+      <w:r>
+        <w:rPr>
+          <w:rFonts w:ascii="Cambria Math" w:hAnsi="Cambria Math" w:cs="Cambria Math"/>
+        </w:rPr>
+        <w:t xml:space="preserve"> </w:t>
+      </w:r>
+      <w:r>
+        <w:rPr>
+          <w:rFonts w:cstheme="minorHAnsi"/>
+        </w:rPr>
+        <w:t>Id</w:t>
+      </w:r>
+      <w:r>
+        <w:rPr>
+          <w:rFonts w:cstheme="minorHAnsi"/>
+        </w:rPr>
+        <w:t>2</w:t>
+      </w:r>
+      <w:r>
+        <w:rPr>
+          <w:rFonts w:ascii="Cambria Math" w:hAnsi="Cambria Math" w:cs="Cambria Math"/>
+        </w:rPr>
+        <w:t xml:space="preserve">: INTEGER </w:t>
+      </w:r>
+      <w:r>
+        <w:rPr>
+          <w:rFonts w:cstheme="minorHAnsi"/>
+        </w:rPr>
+        <w:t>→</w:t>
+      </w:r>
+      <w:r>
+        <w:rPr>
+          <w:rFonts w:cstheme="minorHAnsi"/>
+        </w:rPr>
+        <w:t xml:space="preserve"> </w:t>
+      </w:r>
+      <w:r>
+        <w:rPr>
+          <w:rFonts w:ascii="Cambria Math" w:hAnsi="Cambria Math" w:cs="Cambria Math"/>
+        </w:rPr>
+        <w:t>⊢</w:t>
+      </w:r>
+      <w:r>
+        <w:rPr>
+          <w:rFonts w:cstheme="minorHAnsi"/>
+        </w:rPr>
+        <w:t>Identificador</w:t>
+      </w:r>
+      <w:r>
+        <w:rPr>
+          <w:rFonts w:cstheme="minorHAnsi"/>
+        </w:rPr>
+        <w:t>1</w:t>
+      </w:r>
+      <w:r>
+        <w:rPr>
+          <w:rFonts w:cstheme="minorHAnsi"/>
+        </w:rPr>
+        <w:t>&gt;</w:t>
+      </w:r>
+      <w:r>
+        <w:rPr>
+          <w:rFonts w:cstheme="minorHAnsi"/>
+        </w:rPr>
+        <w:t>=Identificador2:</w:t>
+      </w:r>
+      <w:r>
+        <w:rPr>
+          <w:rFonts w:cstheme="minorHAnsi"/>
+        </w:rPr>
+        <w:t xml:space="preserve"> </w:t>
+      </w:r>
+      <w:r>
+        <w:rPr>
+          <w:rFonts w:cstheme="minorHAnsi"/>
+        </w:rPr>
+        <w:t>BOOLEAN</w:t>
+      </w:r>
+    </w:p>
+    <w:p>
+      <w:pPr>
+        <w:pStyle w:val="Prrafodelista"/>
+        <w:numPr>
+          <w:ilvl w:val="0"/>
+          <w:numId w:val="3"/>
+        </w:numPr>
+        <w:rPr>
+          <w:rFonts w:cstheme="minorHAnsi"/>
+        </w:rPr>
+      </w:pPr>
+      <w:r>
+        <w:rPr>
+          <w:rFonts w:cstheme="minorHAnsi"/>
+        </w:rPr>
+        <w:t>Igual que:</w:t>
+      </w:r>
+      <w:r>
+        <w:rPr>
+          <w:rFonts w:cstheme="minorHAnsi"/>
+        </w:rPr>
+        <w:t xml:space="preserve"> </w:t>
+      </w:r>
+    </w:p>
+    <w:p>
+      <w:pPr>
+        <w:pStyle w:val="Prrafodelista"/>
+        <w:numPr>
+          <w:ilvl w:val="1"/>
+          <w:numId w:val="3"/>
+        </w:numPr>
+        <w:rPr>
+          <w:rFonts w:cstheme="minorHAnsi"/>
+        </w:rPr>
+      </w:pPr>
+      <w:r>
+        <w:rPr>
+          <w:rFonts w:ascii="Cambria Math" w:hAnsi="Cambria Math" w:cs="Cambria Math"/>
+        </w:rPr>
+        <w:t>⊢</w:t>
+      </w:r>
+      <w:r>
+        <w:rPr>
+          <w:rFonts w:ascii="Cambria Math" w:hAnsi="Cambria Math" w:cs="Cambria Math"/>
+        </w:rPr>
+        <w:t xml:space="preserve"> Id1: INTEGER </w:t>
+      </w:r>
+      <w:r>
+        <w:rPr>
+          <w:rFonts w:cstheme="minorHAnsi"/>
+        </w:rPr>
+        <w:t>^</w:t>
+      </w:r>
+      <w:r>
+        <w:rPr>
+          <w:rFonts w:cstheme="minorHAnsi"/>
+        </w:rPr>
+        <w:t xml:space="preserve"> </w:t>
+      </w:r>
+      <w:r>
+        <w:rPr>
+          <w:rFonts w:ascii="Cambria Math" w:hAnsi="Cambria Math" w:cs="Cambria Math"/>
+        </w:rPr>
+        <w:t>⊢</w:t>
+      </w:r>
+      <w:r>
+        <w:rPr>
+          <w:rFonts w:ascii="Cambria Math" w:hAnsi="Cambria Math" w:cs="Cambria Math"/>
+        </w:rPr>
+        <w:t xml:space="preserve"> </w:t>
+      </w:r>
+      <w:r>
+        <w:rPr>
+          <w:rFonts w:cstheme="minorHAnsi"/>
+        </w:rPr>
+        <w:t>Id</w:t>
+      </w:r>
+      <w:r>
+        <w:rPr>
+          <w:rFonts w:cstheme="minorHAnsi"/>
+        </w:rPr>
+        <w:t>2</w:t>
+      </w:r>
+      <w:r>
+        <w:rPr>
+          <w:rFonts w:ascii="Cambria Math" w:hAnsi="Cambria Math" w:cs="Cambria Math"/>
+        </w:rPr>
+        <w:t xml:space="preserve">: INTEGER </w:t>
+      </w:r>
+      <w:r>
+        <w:rPr>
+          <w:rFonts w:cstheme="minorHAnsi"/>
+        </w:rPr>
+        <w:t>→</w:t>
+      </w:r>
+      <w:r>
+        <w:rPr>
+          <w:rFonts w:cstheme="minorHAnsi"/>
+        </w:rPr>
+        <w:t xml:space="preserve"> </w:t>
+      </w:r>
+      <w:r>
+        <w:rPr>
+          <w:rFonts w:ascii="Cambria Math" w:hAnsi="Cambria Math" w:cs="Cambria Math"/>
+        </w:rPr>
+        <w:t>⊢</w:t>
+      </w:r>
+      <w:r>
+        <w:rPr>
+          <w:rFonts w:cstheme="minorHAnsi"/>
+        </w:rPr>
+        <w:t>Identificador</w:t>
+      </w:r>
+      <w:r>
+        <w:rPr>
+          <w:rFonts w:cstheme="minorHAnsi"/>
+        </w:rPr>
+        <w:t>1</w:t>
+      </w:r>
+      <w:r>
+        <w:rPr>
+          <w:rFonts w:cstheme="minorHAnsi"/>
+        </w:rPr>
+        <w:t>=</w:t>
+      </w:r>
+      <w:r>
+        <w:rPr>
+          <w:rFonts w:cstheme="minorHAnsi"/>
+        </w:rPr>
+        <w:t>=Identificador2:</w:t>
+      </w:r>
+      <w:r>
+        <w:rPr>
+          <w:rFonts w:cstheme="minorHAnsi"/>
+        </w:rPr>
+        <w:t xml:space="preserve"> </w:t>
+      </w:r>
+      <w:r>
+        <w:rPr>
+          <w:rFonts w:cstheme="minorHAnsi"/>
+        </w:rPr>
+        <w:t>BOOLEAN</w:t>
+      </w:r>
+    </w:p>
+    <w:p>
+      <w:pPr>
+        <w:pStyle w:val="Prrafodelista"/>
+        <w:numPr>
+          <w:ilvl w:val="0"/>
+          <w:numId w:val="3"/>
+        </w:numPr>
+        <w:rPr>
+          <w:rFonts w:cstheme="minorHAnsi"/>
+        </w:rPr>
+      </w:pPr>
+      <w:r>
+        <w:rPr>
+          <w:rFonts w:cstheme="minorHAnsi"/>
+        </w:rPr>
+        <w:t>Diferente que:</w:t>
+      </w:r>
+      <w:r>
+        <w:rPr>
+          <w:rFonts w:cstheme="minorHAnsi"/>
+        </w:rPr>
+        <w:t xml:space="preserve"> </w:t>
+      </w:r>
+    </w:p>
+    <w:p>
+      <w:pPr>
+        <w:pStyle w:val="Prrafodelista"/>
+        <w:numPr>
+          <w:ilvl w:val="1"/>
+          <w:numId w:val="3"/>
+        </w:numPr>
+        <w:rPr>
+          <w:rFonts w:cstheme="minorHAnsi"/>
+        </w:rPr>
+      </w:pPr>
+      <w:r>
+        <w:rPr>
+          <w:rFonts w:ascii="Cambria Math" w:hAnsi="Cambria Math" w:cs="Cambria Math"/>
+        </w:rPr>
+        <w:t>⊢</w:t>
+      </w:r>
+      <w:r>
+        <w:rPr>
+          <w:rFonts w:ascii="Cambria Math" w:hAnsi="Cambria Math" w:cs="Cambria Math"/>
+        </w:rPr>
+        <w:t xml:space="preserve"> Id1: INTEGER </w:t>
+      </w:r>
+      <w:r>
+        <w:rPr>
+          <w:rFonts w:cstheme="minorHAnsi"/>
+        </w:rPr>
+        <w:t>^</w:t>
+      </w:r>
+      <w:r>
+        <w:rPr>
+          <w:rFonts w:cstheme="minorHAnsi"/>
+        </w:rPr>
+        <w:t xml:space="preserve"> </w:t>
+      </w:r>
+      <w:r>
+        <w:rPr>
+          <w:rFonts w:ascii="Cambria Math" w:hAnsi="Cambria Math" w:cs="Cambria Math"/>
+        </w:rPr>
+        <w:t>⊢</w:t>
+      </w:r>
+      <w:r>
+        <w:rPr>
+          <w:rFonts w:ascii="Cambria Math" w:hAnsi="Cambria Math" w:cs="Cambria Math"/>
+        </w:rPr>
+        <w:t xml:space="preserve"> </w:t>
+      </w:r>
+      <w:r>
+        <w:rPr>
+          <w:rFonts w:cstheme="minorHAnsi"/>
+        </w:rPr>
+        <w:t>Id</w:t>
+      </w:r>
+      <w:r>
+        <w:rPr>
+          <w:rFonts w:cstheme="minorHAnsi"/>
+        </w:rPr>
+        <w:t>2</w:t>
+      </w:r>
+      <w:r>
+        <w:rPr>
+          <w:rFonts w:ascii="Cambria Math" w:hAnsi="Cambria Math" w:cs="Cambria Math"/>
+        </w:rPr>
+        <w:t xml:space="preserve">: INTEGER </w:t>
+      </w:r>
+      <w:r>
+        <w:rPr>
+          <w:rFonts w:cstheme="minorHAnsi"/>
+        </w:rPr>
+        <w:t>→</w:t>
+      </w:r>
+      <w:r>
+        <w:rPr>
+          <w:rFonts w:cstheme="minorHAnsi"/>
+        </w:rPr>
+        <w:t xml:space="preserve"> </w:t>
+      </w:r>
+      <w:r>
+        <w:rPr>
+          <w:rFonts w:ascii="Cambria Math" w:hAnsi="Cambria Math" w:cs="Cambria Math"/>
+        </w:rPr>
+        <w:t>⊢</w:t>
+      </w:r>
+      <w:r>
+        <w:rPr>
+          <w:rFonts w:cstheme="minorHAnsi"/>
+        </w:rPr>
+        <w:t>Identificador</w:t>
+      </w:r>
+      <w:r>
+        <w:rPr>
+          <w:rFonts w:cstheme="minorHAnsi"/>
+        </w:rPr>
+        <w:t>1</w:t>
+      </w:r>
+      <w:r>
+        <w:rPr>
+          <w:rFonts w:cstheme="minorHAnsi"/>
+        </w:rPr>
+        <w:t xml:space="preserve"> !</w:t>
+      </w:r>
+      <w:r>
+        <w:rPr>
+          <w:rFonts w:cstheme="minorHAnsi"/>
+        </w:rPr>
+        <w:t>=Identificador2:</w:t>
+      </w:r>
+      <w:r>
+        <w:rPr>
+          <w:rFonts w:cstheme="minorHAnsi"/>
+        </w:rPr>
+        <w:t xml:space="preserve"> </w:t>
+      </w:r>
+      <w:r>
+        <w:rPr>
+          <w:rFonts w:cstheme="minorHAnsi"/>
+        </w:rPr>
+        <w:t>BOOLEAN</w:t>
+      </w:r>
+    </w:p>
+    <w:p>
+      <w:pPr>
+        <w:pStyle w:val="Prrafodelista"/>
+        <w:numPr>
+          <w:ilvl w:val="0"/>
+          <w:numId w:val="3"/>
+        </w:numPr>
+        <w:rPr>
+          <w:rFonts w:cstheme="minorHAnsi"/>
+        </w:rPr>
+      </w:pPr>
+      <w:r>
+        <w:rPr>
+          <w:rFonts w:cstheme="minorHAnsi"/>
+        </w:rPr>
+        <w:t>Estatuto If:</w:t>
+      </w:r>
+    </w:p>
+    <w:p>
+      <w:pPr>
+        <w:pStyle w:val="Prrafodelista"/>
+        <w:numPr>
+          <w:ilvl w:val="1"/>
+          <w:numId w:val="3"/>
+        </w:numPr>
+        <w:rPr>
+          <w:rFonts w:cstheme="minorHAnsi"/>
+        </w:rPr>
+      </w:pPr>
+      <w:r>
+        <w:rPr>
+          <w:rFonts w:ascii="Cambria Math" w:hAnsi="Cambria Math" w:cs="Cambria Math"/>
+        </w:rPr>
+        <w:t>⊢</w:t>
+      </w:r>
+      <w:r>
+        <w:rPr>
+          <w:rFonts w:ascii="Cambria Math" w:hAnsi="Cambria Math" w:cs="Cambria Math"/>
+        </w:rPr>
+        <w:t xml:space="preserve"> </w:t>
+      </w:r>
+      <w:r>
+        <w:rPr>
+          <w:rFonts w:ascii="Cambria Math" w:hAnsi="Cambria Math" w:cs="Cambria Math"/>
+        </w:rPr>
+        <w:t>OP</w:t>
+      </w:r>
+      <w:r>
+        <w:rPr>
+          <w:rFonts w:ascii="Cambria Math" w:hAnsi="Cambria Math" w:cs="Cambria Math"/>
+        </w:rPr>
+        <w:t xml:space="preserve">: </w:t>
+      </w:r>
+      <w:r>
+        <w:rPr>
+          <w:rFonts w:ascii="Cambria Math" w:hAnsi="Cambria Math" w:cs="Cambria Math"/>
+        </w:rPr>
+        <w:t xml:space="preserve">BOOLEAN </w:t>
+      </w:r>
+      <w:r>
+        <w:rPr>
+          <w:rFonts w:cstheme="minorHAnsi"/>
+        </w:rPr>
+        <w:t>→</w:t>
+      </w:r>
+      <w:r>
+        <w:rPr>
+          <w:rFonts w:cstheme="minorHAnsi"/>
+        </w:rPr>
+        <w:t xml:space="preserve"> </w:t>
+      </w:r>
+      <w:r>
+        <w:rPr>
+          <w:rFonts w:ascii="Cambria Math" w:hAnsi="Cambria Math" w:cs="Cambria Math"/>
+        </w:rPr>
+        <w:t>⊢</w:t>
+      </w:r>
+      <w:r>
+        <w:rPr>
+          <w:rFonts w:ascii="Cambria Math" w:hAnsi="Cambria Math" w:cs="Cambria Math"/>
+        </w:rPr>
+        <w:t xml:space="preserve"> if(OP):BOOLEAN</w:t>
+      </w:r>
+    </w:p>
+    <w:p>
+      <w:pPr>
+        <w:pStyle w:val="Prrafodelista"/>
+        <w:numPr>
+          <w:ilvl w:val="0"/>
+          <w:numId w:val="3"/>
+        </w:numPr>
+        <w:rPr>
+          <w:rFonts w:cstheme="minorHAnsi"/>
+        </w:rPr>
+      </w:pPr>
+      <w:r>
+        <w:rPr>
+          <w:rFonts w:cstheme="minorHAnsi"/>
+        </w:rPr>
+        <w:t xml:space="preserve">Estatuto </w:t>
+      </w:r>
+      <w:r>
+        <w:rPr>
+          <w:rFonts w:cstheme="minorHAnsi"/>
+        </w:rPr>
+        <w:t>while</w:t>
+      </w:r>
+      <w:r>
+        <w:rPr>
+          <w:rFonts w:cstheme="minorHAnsi"/>
+        </w:rPr>
+        <w:t>:</w:t>
+      </w:r>
+    </w:p>
+    <w:p>
+      <w:pPr>
+        <w:pStyle w:val="Prrafodelista"/>
+        <w:numPr>
+          <w:ilvl w:val="1"/>
+          <w:numId w:val="3"/>
+        </w:numPr>
+        <w:rPr>
+          <w:rFonts w:cstheme="minorHAnsi"/>
+        </w:rPr>
+      </w:pPr>
+      <w:r>
+        <w:rPr>
+          <w:rFonts w:ascii="Cambria Math" w:hAnsi="Cambria Math" w:cs="Cambria Math"/>
+        </w:rPr>
+        <w:t>⊢</w:t>
+      </w:r>
+      <w:r>
+        <w:rPr>
+          <w:rFonts w:ascii="Cambria Math" w:hAnsi="Cambria Math" w:cs="Cambria Math"/>
+        </w:rPr>
+        <w:t xml:space="preserve"> OP: BOOLEAN </w:t>
+      </w:r>
+      <w:r>
+        <w:rPr>
+          <w:rFonts w:cstheme="minorHAnsi"/>
+        </w:rPr>
+        <w:t>→</w:t>
+      </w:r>
+      <w:r>
+        <w:rPr>
+          <w:rFonts w:cstheme="minorHAnsi"/>
+        </w:rPr>
+        <w:t xml:space="preserve"> </w:t>
+      </w:r>
+      <w:r>
+        <w:rPr>
+          <w:rFonts w:ascii="Cambria Math" w:hAnsi="Cambria Math" w:cs="Cambria Math"/>
+        </w:rPr>
+        <w:t>⊢</w:t>
+      </w:r>
+      <w:r>
+        <w:rPr>
+          <w:rFonts w:ascii="Cambria Math" w:hAnsi="Cambria Math" w:cs="Cambria Math"/>
+        </w:rPr>
+        <w:t xml:space="preserve"> </w:t>
+      </w:r>
+      <w:r>
+        <w:rPr>
+          <w:rFonts w:ascii="Cambria Math" w:hAnsi="Cambria Math" w:cs="Cambria Math"/>
+        </w:rPr>
+        <w:t>while</w:t>
+      </w:r>
+      <w:r>
+        <w:rPr>
+          <w:rFonts w:ascii="Cambria Math" w:hAnsi="Cambria Math" w:cs="Cambria Math"/>
+        </w:rPr>
+        <w:t>(OP):BOOLEAN</w:t>
+      </w:r>
+    </w:p>
+    <w:p>
+      <w:pPr>
+        <w:pStyle w:val="Prrafodelista"/>
+        <w:numPr>
+          <w:ilvl w:val="0"/>
+          <w:numId w:val="3"/>
+        </w:numPr>
+        <w:rPr>
+          <w:rFonts w:cstheme="minorHAnsi"/>
+        </w:rPr>
+      </w:pPr>
+      <w:r>
+        <w:rPr>
+          <w:rFonts w:cstheme="minorHAnsi"/>
+        </w:rPr>
+        <w:t>Estatuto return:</w:t>
+      </w:r>
+    </w:p>
+    <w:p>
+      <w:pPr>
+        <w:pStyle w:val="Prrafodelista"/>
+        <w:numPr>
+          <w:ilvl w:val="1"/>
+          <w:numId w:val="3"/>
+        </w:numPr>
+        <w:rPr>
+          <w:rFonts w:cstheme="minorHAnsi"/>
+        </w:rPr>
+      </w:pPr>
+      <w:r>
+        <w:rPr>
+          <w:rFonts w:ascii="Cambria Math" w:hAnsi="Cambria Math" w:cs="Cambria Math"/>
+        </w:rPr>
+        <w:t>⊢</w:t>
+      </w:r>
+      <w:r>
+        <w:rPr>
+          <w:rFonts w:ascii="Cambria Math" w:hAnsi="Cambria Math" w:cs="Cambria Math"/>
+        </w:rPr>
+        <w:t xml:space="preserve"> </w:t>
+      </w:r>
+      <w:r>
+        <w:rPr>
+          <w:rFonts w:ascii="Cambria Math" w:hAnsi="Cambria Math" w:cs="Cambria Math"/>
+        </w:rPr>
+        <w:t>EXP</w:t>
+      </w:r>
+      <w:r>
+        <w:rPr>
+          <w:rFonts w:ascii="Cambria Math" w:hAnsi="Cambria Math" w:cs="Cambria Math"/>
+        </w:rPr>
+        <w:t xml:space="preserve">: </w:t>
+      </w:r>
+      <w:r>
+        <w:rPr>
+          <w:rFonts w:ascii="Cambria Math" w:hAnsi="Cambria Math" w:cs="Cambria Math"/>
+        </w:rPr>
+        <w:t>INTEGER</w:t>
+      </w:r>
+      <w:r>
+        <w:rPr>
+          <w:rFonts w:cstheme="minorHAnsi"/>
+        </w:rPr>
+        <w:t>→</w:t>
+      </w:r>
+      <w:r>
+        <w:rPr>
+          <w:rFonts w:cstheme="minorHAnsi"/>
+        </w:rPr>
+        <w:t xml:space="preserve"> </w:t>
+      </w:r>
+      <w:r>
+        <w:rPr>
+          <w:rFonts w:ascii="Cambria Math" w:hAnsi="Cambria Math" w:cs="Cambria Math"/>
+        </w:rPr>
+        <w:t>⊢</w:t>
+      </w:r>
+      <w:r>
+        <w:rPr>
+          <w:rFonts w:ascii="Cambria Math" w:hAnsi="Cambria Math" w:cs="Cambria Math"/>
+        </w:rPr>
+        <w:t xml:space="preserve"> </w:t>
+      </w:r>
+      <w:r>
+        <w:rPr>
+          <w:rFonts w:ascii="Cambria Math" w:hAnsi="Cambria Math" w:cs="Cambria Math"/>
+        </w:rPr>
+        <w:t>return EXP</w:t>
+      </w:r>
+      <w:r>
+        <w:rPr>
+          <w:rFonts w:ascii="Cambria Math" w:hAnsi="Cambria Math" w:cs="Cambria Math"/>
+        </w:rPr>
+        <w:t>:</w:t>
+      </w:r>
+      <w:r>
+        <w:rPr>
+          <w:rFonts w:ascii="Cambria Math" w:hAnsi="Cambria Math" w:cs="Cambria Math"/>
+        </w:rPr>
+        <w:t>INTEGER</w:t>
+      </w:r>
+    </w:p>
+    <w:p>
+      <w:pPr>
+        <w:pStyle w:val="Prrafodelista"/>
+        <w:numPr>
+          <w:ilvl w:val="0"/>
+          <w:numId w:val="3"/>
+        </w:numPr>
+        <w:rPr>
+          <w:rFonts w:cstheme="minorHAnsi"/>
+        </w:rPr>
+      </w:pPr>
+      <w:r>
+        <w:rPr>
+          <w:rFonts w:cstheme="minorHAnsi"/>
+        </w:rPr>
+        <w:t>Estatuto call:</w:t>
+      </w:r>
+    </w:p>
+    <w:p>
+      <w:pPr>
+        <w:pStyle w:val="Prrafodelista"/>
+        <w:numPr>
+          <w:ilvl w:val="1"/>
+          <w:numId w:val="3"/>
+        </w:numPr>
+        <w:rPr>
+          <w:rFonts w:cstheme="minorHAnsi"/>
+        </w:rPr>
+      </w:pPr>
+      <w:r>
+        <w:rPr>
+          <w:rFonts w:ascii="Cambria Math" w:hAnsi="Cambria Math" w:cs="Cambria Math"/>
+        </w:rPr>
+        <w:t>⊢</w:t>
+      </w:r>
+      <w:r>
+        <w:rPr>
+          <w:rFonts w:cstheme="minorHAnsi"/>
+        </w:rPr>
+        <w:t xml:space="preserve">TablaDeSimbolos(parametro) = INTEGER </w:t>
+      </w:r>
+      <w:r>
+        <w:rPr>
+          <w:rFonts w:cstheme="minorHAnsi"/>
+        </w:rPr>
+        <w:t>^</w:t>
+      </w:r>
+      <w:r>
+        <w:rPr>
+          <w:rFonts w:cstheme="minorHAnsi"/>
+        </w:rPr>
+        <w:t xml:space="preserve"> </w:t>
+      </w:r>
+      <w:r>
+        <w:rPr>
+          <w:rFonts w:ascii="Cambria Math" w:hAnsi="Cambria Math" w:cs="Cambria Math"/>
+        </w:rPr>
+        <w:t>⊢</w:t>
+      </w:r>
+      <w:r>
+        <w:rPr>
+          <w:rFonts w:ascii="Cambria Math" w:hAnsi="Cambria Math" w:cs="Cambria Math"/>
+        </w:rPr>
+        <w:t xml:space="preserve">TablaDeSimbolos(id) = INTEGER </w:t>
+      </w:r>
+      <w:r>
+        <w:rPr>
+          <w:rFonts w:cstheme="minorHAnsi"/>
+        </w:rPr>
+        <w:t>→</w:t>
+      </w:r>
+      <w:r>
+        <w:rPr>
+          <w:rFonts w:cstheme="minorHAnsi"/>
+        </w:rPr>
+        <w:t xml:space="preserve"> </w:t>
+      </w:r>
+      <w:r>
+        <w:rPr>
+          <w:rFonts w:ascii="Cambria Math" w:hAnsi="Cambria Math" w:cs="Cambria Math"/>
+        </w:rPr>
+        <w:t>⊢</w:t>
+      </w:r>
+    </w:p>
+    <w:p>
+      <w:pPr>
+        <w:pStyle w:val="Prrafodelista"/>
+        <w:numPr>
+          <w:ilvl w:val="0"/>
+          <w:numId w:val="3"/>
+        </w:numPr>
+        <w:rPr>
+          <w:rFonts w:cstheme="minorHAnsi"/>
+        </w:rPr>
+      </w:pPr>
+      <w:r>
+        <w:rPr>
+          <w:rFonts w:cstheme="minorHAnsi"/>
+        </w:rPr>
+        <w:t>Estatuto call:</w:t>
+      </w:r>
+    </w:p>
+    <w:p>
+      <w:pPr>
+        <w:pStyle w:val="Prrafodelista"/>
+        <w:numPr>
+          <w:ilvl w:val="1"/>
+          <w:numId w:val="3"/>
+        </w:numPr>
+        <w:rPr>
+          <w:rFonts w:cstheme="minorHAnsi"/>
+        </w:rPr>
+      </w:pPr>
+      <w:r>
+        <w:rPr>
+          <w:rFonts w:ascii="Cambria Math" w:hAnsi="Cambria Math" w:cs="Cambria Math"/>
+        </w:rPr>
+        <w:t>⊢</w:t>
+      </w:r>
+      <w:r>
+        <w:rPr>
+          <w:rFonts w:cstheme="minorHAnsi"/>
+        </w:rPr>
+        <w:t xml:space="preserve">TablaDeSimbolos(parametro) = INTEGER </w:t>
+      </w:r>
+      <w:r>
+        <w:rPr>
+          <w:rFonts w:cstheme="minorHAnsi"/>
+        </w:rPr>
+        <w:t>^</w:t>
+      </w:r>
+      <w:r>
+        <w:rPr>
+          <w:rFonts w:cstheme="minorHAnsi"/>
+        </w:rPr>
+        <w:t xml:space="preserve"> </w:t>
+      </w:r>
+      <w:r>
+        <w:rPr>
+          <w:rFonts w:ascii="Cambria Math" w:hAnsi="Cambria Math" w:cs="Cambria Math"/>
+        </w:rPr>
+        <w:t>⊢</w:t>
+      </w:r>
+      <w:r>
+        <w:rPr>
+          <w:rFonts w:ascii="Cambria Math" w:hAnsi="Cambria Math" w:cs="Cambria Math"/>
+        </w:rPr>
+        <w:t xml:space="preserve">TablaDeSimbolos(id) = INTEGER </w:t>
+      </w:r>
+      <w:r>
+        <w:rPr>
+          <w:rFonts w:cstheme="minorHAnsi"/>
+        </w:rPr>
+        <w:t>→</w:t>
+      </w:r>
+      <w:r>
+        <w:rPr>
+          <w:rFonts w:cstheme="minorHAnsi"/>
+        </w:rPr>
+        <w:t xml:space="preserve"> </w:t>
+      </w:r>
+      <w:r>
+        <w:rPr>
+          <w:rFonts w:ascii="Cambria Math" w:hAnsi="Cambria Math" w:cs="Cambria Math"/>
+        </w:rPr>
+        <w:t>⊢</w:t>
+      </w:r>
+      <w:r>
+        <w:rPr>
+          <w:rFonts w:ascii="Cambria Math" w:hAnsi="Cambria Math" w:cs="Cambria Math"/>
+        </w:rPr>
+        <w:t>Es correcto</w:t>
+      </w:r>
+    </w:p>
+    <w:p>
+      <w:pPr>
+        <w:pStyle w:val="Prrafodelista"/>
+        <w:numPr>
+          <w:ilvl w:val="0"/>
+          <w:numId w:val="3"/>
+        </w:numPr>
+        <w:rPr>
+          <w:rFonts w:cstheme="minorHAnsi"/>
+        </w:rPr>
+      </w:pPr>
+      <w:r>
+        <w:rPr>
+          <w:rFonts w:cstheme="minorHAnsi"/>
+        </w:rPr>
+        <w:t>Estatuto call:</w:t>
+      </w:r>
+    </w:p>
+    <w:p>
+      <w:pPr>
+        <w:pStyle w:val="Prrafodelista"/>
+        <w:numPr>
+          <w:ilvl w:val="1"/>
+          <w:numId w:val="3"/>
+        </w:numPr>
+        <w:rPr>
+          <w:rFonts w:cstheme="minorHAnsi"/>
+        </w:rPr>
+      </w:pPr>
+      <w:r>
+        <w:rPr>
+          <w:rFonts w:ascii="Cambria Math" w:hAnsi="Cambria Math" w:cs="Cambria Math"/>
+        </w:rPr>
+        <w:t>⊢</w:t>
+      </w:r>
+      <w:r>
+        <w:rPr>
+          <w:rFonts w:cstheme="minorHAnsi"/>
+        </w:rPr>
+        <w:t xml:space="preserve">TablaDeSimbolos(parametro) = </w:t>
+      </w:r>
+      <w:r>
+        <w:rPr>
+          <w:rFonts w:cstheme="minorHAnsi"/>
+        </w:rPr>
+        <w:t>ARRAY</w:t>
+      </w:r>
+      <w:r>
+        <w:rPr>
+          <w:rFonts w:cstheme="minorHAnsi"/>
+        </w:rPr>
+        <w:t xml:space="preserve"> </w:t>
+      </w:r>
+      <w:r>
+        <w:rPr>
+          <w:rFonts w:cstheme="minorHAnsi"/>
+        </w:rPr>
+        <w:t>^</w:t>
+      </w:r>
+      <w:r>
+        <w:rPr>
+          <w:rFonts w:cstheme="minorHAnsi"/>
+        </w:rPr>
+        <w:t xml:space="preserve"> </w:t>
+      </w:r>
+      <w:r>
+        <w:rPr>
+          <w:rFonts w:ascii="Cambria Math" w:hAnsi="Cambria Math" w:cs="Cambria Math"/>
+        </w:rPr>
+        <w:t>⊢</w:t>
+      </w:r>
+      <w:r>
+        <w:rPr>
+          <w:rFonts w:ascii="Cambria Math" w:hAnsi="Cambria Math" w:cs="Cambria Math"/>
+        </w:rPr>
+        <w:t xml:space="preserve">TablaDeSimbolos(id) = </w:t>
+      </w:r>
+      <w:r>
+        <w:rPr>
+          <w:rFonts w:ascii="Cambria Math" w:hAnsi="Cambria Math" w:cs="Cambria Math"/>
+        </w:rPr>
+        <w:t>ARRAY</w:t>
+      </w:r>
+      <w:bookmarkStart w:id="0" w:name="_GoBack"/>
+      <w:bookmarkEnd w:id="0"/>
+      <w:r>
+        <w:rPr>
+          <w:rFonts w:ascii="Cambria Math" w:hAnsi="Cambria Math" w:cs="Cambria Math"/>
+        </w:rPr>
+        <w:t xml:space="preserve"> </w:t>
+      </w:r>
+      <w:r>
+        <w:rPr>
+          <w:rFonts w:cstheme="minorHAnsi"/>
+        </w:rPr>
+        <w:t>→</w:t>
+      </w:r>
+      <w:r>
+        <w:rPr>
+          <w:rFonts w:cstheme="minorHAnsi"/>
+        </w:rPr>
+        <w:t xml:space="preserve"> </w:t>
+      </w:r>
+      <w:r>
+        <w:rPr>
+          <w:rFonts w:ascii="Cambria Math" w:hAnsi="Cambria Math" w:cs="Cambria Math"/>
+        </w:rPr>
+        <w:t>⊢</w:t>
+      </w:r>
+      <w:r>
+        <w:rPr>
+          <w:rFonts w:ascii="Cambria Math" w:hAnsi="Cambria Math" w:cs="Cambria Math"/>
+        </w:rPr>
+        <w:t>Es correcto</w:t>
       </w:r>
     </w:p>
     <w:sectPr>
@@ -620,6 +3368,95 @@
 <file path=word/numbering.xml><?xml version="1.0" encoding="utf-8"?>
 <w:numbering xmlns:wpc="http://schemas.microsoft.com/office/word/2010/wordprocessingCanvas" xmlns:cx="http://schemas.microsoft.com/office/drawing/2014/chartex" xmlns:cx1="http://schemas.microsoft.com/office/drawing/2015/9/8/chartex" xmlns:cx2="http://schemas.microsoft.com/office/drawing/2015/10/21/chartex" xmlns:cx3="http://schemas.microsoft.com/office/drawing/2016/5/9/chartex" xmlns:cx4="http://schemas.microsoft.com/office/drawing/2016/5/10/chartex" xmlns:cx5="http://schemas.microsoft.com/office/drawing/2016/5/11/chartex" xmlns:cx6="http://schemas.microsoft.com/office/drawing/2016/5/12/chartex" xmlns:cx7="http://schemas.microsoft.com/office/drawing/2016/5/13/chartex" xmlns:cx8="http://schemas.microsoft.com/office/drawing/2016/5/14/chartex" xmlns:mc="http://schemas.openxmlformats.org/markup-compatibility/2006" xmlns:aink="http://schemas.microsoft.com/office/drawing/2016/ink" xmlns:am3d="http://schemas.microsoft.com/office/drawing/2017/model3d" xmlns:o="urn:schemas-microsoft-com:office:office" xmlns:r="http://schemas.openxmlformats.org/officeDocument/2006/relationships" xmlns:m="http://schemas.openxmlformats.org/officeDocument/2006/math" xmlns:v="urn:schemas-microsoft-com:vml" xmlns:wp14="http://schemas.microsoft.com/office/word/2010/wordprocessingDrawing" xmlns:wp="http://schemas.openxmlformats.org/drawingml/2006/wordprocessingDrawing" xmlns:w10="urn:schemas-microsoft-com:office:word" xmlns:w="http://schemas.openxmlformats.org/wordprocessingml/2006/main" xmlns:w14="http://schemas.microsoft.com/office/word/2010/wordml" xmlns:w15="http://schemas.microsoft.com/office/word/2012/wordml" xmlns:w16cid="http://schemas.microsoft.com/office/word/2016/wordml/cid" xmlns:w16se="http://schemas.microsoft.com/office/word/2015/wordml/symex" xmlns:wpg="http://schemas.microsoft.com/office/word/2010/wordprocessingGroup" xmlns:wpi="http://schemas.microsoft.com/office/word/2010/wordprocessingInk" xmlns:wne="http://schemas.microsoft.com/office/word/2006/wordml" xmlns:wps="http://schemas.microsoft.com/office/word/2010/wordprocessingShape" mc:Ignorable="w14 w15 w16se w16cid wp14">
   <w:abstractNum w:abstractNumId="0" w15:restartNumberingAfterBreak="0">
+    <w:nsid w:val="18215E28"/>
+    <w:multiLevelType w:val="hybridMultilevel"/>
+    <w:tmpl w:val="5BFAF034"/>
+    <w:lvl w:ilvl="0" w:tplc="080A000F">
+      <w:start w:val="1"/>
+      <w:numFmt w:val="decimal"/>
+      <w:lvlText w:val="%1."/>
+      <w:lvlJc w:val="left"/>
+      <w:pPr>
+        <w:ind w:left="720" w:hanging="360"/>
+      </w:pPr>
+      <w:rPr>
+        <w:rFonts w:hint="default"/>
+      </w:rPr>
+    </w:lvl>
+    <w:lvl w:ilvl="1" w:tplc="080A0019">
+      <w:start w:val="1"/>
+      <w:numFmt w:val="lowerLetter"/>
+      <w:lvlText w:val="%2."/>
+      <w:lvlJc w:val="left"/>
+      <w:pPr>
+        <w:ind w:left="1440" w:hanging="360"/>
+      </w:pPr>
+    </w:lvl>
+    <w:lvl w:ilvl="2" w:tplc="080A001B" w:tentative="1">
+      <w:start w:val="1"/>
+      <w:numFmt w:val="lowerRoman"/>
+      <w:lvlText w:val="%3."/>
+      <w:lvlJc w:val="right"/>
+      <w:pPr>
+        <w:ind w:left="2160" w:hanging="180"/>
+      </w:pPr>
+    </w:lvl>
+    <w:lvl w:ilvl="3" w:tplc="080A000F" w:tentative="1">
+      <w:start w:val="1"/>
+      <w:numFmt w:val="decimal"/>
+      <w:lvlText w:val="%4."/>
+      <w:lvlJc w:val="left"/>
+      <w:pPr>
+        <w:ind w:left="2880" w:hanging="360"/>
+      </w:pPr>
+    </w:lvl>
+    <w:lvl w:ilvl="4" w:tplc="080A0019" w:tentative="1">
+      <w:start w:val="1"/>
+      <w:numFmt w:val="lowerLetter"/>
+      <w:lvlText w:val="%5."/>
+      <w:lvlJc w:val="left"/>
+      <w:pPr>
+        <w:ind w:left="3600" w:hanging="360"/>
+      </w:pPr>
+    </w:lvl>
+    <w:lvl w:ilvl="5" w:tplc="080A001B" w:tentative="1">
+      <w:start w:val="1"/>
+      <w:numFmt w:val="lowerRoman"/>
+      <w:lvlText w:val="%6."/>
+      <w:lvlJc w:val="right"/>
+      <w:pPr>
+        <w:ind w:left="4320" w:hanging="180"/>
+      </w:pPr>
+    </w:lvl>
+    <w:lvl w:ilvl="6" w:tplc="080A000F" w:tentative="1">
+      <w:start w:val="1"/>
+      <w:numFmt w:val="decimal"/>
+      <w:lvlText w:val="%7."/>
+      <w:lvlJc w:val="left"/>
+      <w:pPr>
+        <w:ind w:left="5040" w:hanging="360"/>
+      </w:pPr>
+    </w:lvl>
+    <w:lvl w:ilvl="7" w:tplc="080A0019" w:tentative="1">
+      <w:start w:val="1"/>
+      <w:numFmt w:val="lowerLetter"/>
+      <w:lvlText w:val="%8."/>
+      <w:lvlJc w:val="left"/>
+      <w:pPr>
+        <w:ind w:left="5760" w:hanging="360"/>
+      </w:pPr>
+    </w:lvl>
+    <w:lvl w:ilvl="8" w:tplc="080A001B" w:tentative="1">
+      <w:start w:val="1"/>
+      <w:numFmt w:val="lowerRoman"/>
+      <w:lvlText w:val="%9."/>
+      <w:lvlJc w:val="right"/>
+      <w:pPr>
+        <w:ind w:left="6480" w:hanging="180"/>
+      </w:pPr>
+    </w:lvl>
+  </w:abstractNum>
+  <w:abstractNum w:abstractNumId="1" w15:restartNumberingAfterBreak="0">
     <w:nsid w:val="46461EE4"/>
     <w:multiLevelType w:val="hybridMultilevel"/>
     <w:tmpl w:val="AA2AC11C"/>
@@ -732,7 +3569,7 @@
       </w:rPr>
     </w:lvl>
   </w:abstractNum>
-  <w:abstractNum w:abstractNumId="1" w15:restartNumberingAfterBreak="0">
+  <w:abstractNum w:abstractNumId="2" w15:restartNumberingAfterBreak="0">
     <w:nsid w:val="607E7D1F"/>
     <w:multiLevelType w:val="hybridMultilevel"/>
     <w:tmpl w:val="E1AADF38"/>
@@ -846,10 +3683,13 @@
     </w:lvl>
   </w:abstractNum>
   <w:num w:numId="1">
-    <w:abstractNumId w:val="0"/>
+    <w:abstractNumId w:val="1"/>
   </w:num>
   <w:num w:numId="2">
-    <w:abstractNumId w:val="1"/>
+    <w:abstractNumId w:val="2"/>
+  </w:num>
+  <w:num w:numId="3">
+    <w:abstractNumId w:val="0"/>
   </w:num>
 </w:numbering>
 </file>
@@ -1256,7 +4096,6 @@
   <w:style w:type="character" w:default="1" w:styleId="Fuentedeprrafopredeter">
     <w:name w:val="Default Paragraph Font"/>
     <w:uiPriority w:val="1"/>
-    <w:semiHidden/>
     <w:unhideWhenUsed/>
   </w:style>
   <w:style w:type="table" w:default="1" w:styleId="Tablanormal">

</xml_diff>